<commit_message>
Adjunto Empleado.fxml, EmpleadoController y cambios en el MensajeController para hacer la conexión en cuanto al envío de los mensajes
</commit_message>
<xml_diff>
--- a/ProyectoMulti.docx
+++ b/ProyectoMulti.docx
@@ -382,8 +382,30 @@
         <w:rPr>
           <w:color w:val="127622"/>
         </w:rPr>
-        <w:t xml:space="preserve"> Ariana Maria Mihut</w:t>
-      </w:r>
+        <w:t xml:space="preserve"> Ariana </w:t>
+      </w:r>
+      <w:proofErr w:type="spellStart"/>
+      <w:r>
+        <w:rPr>
+          <w:color w:val="127622"/>
+        </w:rPr>
+        <w:t>Maria</w:t>
+      </w:r>
+      <w:proofErr w:type="spellEnd"/>
+      <w:r>
+        <w:rPr>
+          <w:color w:val="127622"/>
+        </w:rPr>
+        <w:t xml:space="preserve"> </w:t>
+      </w:r>
+      <w:proofErr w:type="spellStart"/>
+      <w:r>
+        <w:rPr>
+          <w:color w:val="127622"/>
+        </w:rPr>
+        <w:t>Mihut</w:t>
+      </w:r>
+      <w:proofErr w:type="spellEnd"/>
       <w:r>
         <w:rPr>
           <w:color w:val="127622"/>
@@ -559,6 +581,7 @@
       <w:bookmarkStart w:id="3" w:name="_Toc98852714"/>
       <w:bookmarkStart w:id="4" w:name="_Toc98169272"/>
       <w:bookmarkStart w:id="5" w:name="__RefHeading___Toc212_3637548136"/>
+      <w:proofErr w:type="spellStart"/>
       <w:r>
         <w:lastRenderedPageBreak/>
         <w:t>Abstract</w:t>
@@ -566,6 +589,7 @@
       <w:bookmarkEnd w:id="3"/>
       <w:bookmarkEnd w:id="4"/>
       <w:bookmarkEnd w:id="5"/>
+      <w:proofErr w:type="spellEnd"/>
     </w:p>
     <w:p>
       <w:pPr>
@@ -633,10 +657,7 @@
         </w:r>
       </w:hyperlink>
       <w:r>
-        <w:t xml:space="preserve"> y permite </w:t>
-      </w:r>
-      <w:r>
-        <w:t xml:space="preserve">diseñar el software de forma que los distintos tipos de datos que usen estén unidos a sus operaciones. Así, los datos y el código (funciones o métodos) se combinan en entidades </w:t>
+        <w:t xml:space="preserve"> y permite diseñar el software de forma que los distintos tipos de datos que usen estén unidos a sus operaciones. Así, los datos y el código (funciones o métodos) se combinan en entidades </w:t>
       </w:r>
       <w:r>
         <w:t xml:space="preserve">llamadas </w:t>
@@ -659,12 +680,14 @@
       <w:pPr>
         <w:pStyle w:val="Textbody"/>
       </w:pPr>
+      <w:proofErr w:type="spellStart"/>
       <w:r>
         <w:rPr>
           <w:rStyle w:val="Textoennegrita"/>
         </w:rPr>
         <w:t>JavaFX</w:t>
       </w:r>
+      <w:proofErr w:type="spellEnd"/>
       <w:r>
         <w:rPr>
           <w:rStyle w:val="Textoennegrita"/>
@@ -673,6 +696,7 @@
         </w:rPr>
         <w:t xml:space="preserve">: </w:t>
       </w:r>
+      <w:proofErr w:type="spellStart"/>
       <w:r>
         <w:rPr>
           <w:rStyle w:val="Textoennegrita"/>
@@ -681,6 +705,7 @@
         </w:rPr>
         <w:t>JavaFX</w:t>
       </w:r>
+      <w:proofErr w:type="spellEnd"/>
       <w:r>
         <w:t xml:space="preserve"> es una plataforma que permite a los desarrolladores crear e implementar fácilmente aplicaciones de Internet enriquecidas que se comportan de la misma forma en distintas plataformas. Amplía la potencia de Java permitiendo a los desarrolladores utilizar cualquier biblioteca </w:t>
       </w:r>
@@ -694,7 +719,25 @@
             <w:color w:val="auto"/>
             <w:u w:val="none"/>
           </w:rPr>
-          <w:t>Java en aplicaciones JavaFX.</w:t>
+          <w:t xml:space="preserve">Java en aplicaciones </w:t>
+        </w:r>
+        <w:proofErr w:type="spellStart"/>
+        <w:r>
+          <w:rPr>
+            <w:rStyle w:val="Hipervnculo"/>
+            <w:color w:val="auto"/>
+            <w:u w:val="none"/>
+          </w:rPr>
+          <w:t>JavaFX</w:t>
+        </w:r>
+        <w:proofErr w:type="spellEnd"/>
+        <w:r>
+          <w:rPr>
+            <w:rStyle w:val="Hipervnculo"/>
+            <w:color w:val="auto"/>
+            <w:u w:val="none"/>
+          </w:rPr>
+          <w:t>.</w:t>
         </w:r>
       </w:hyperlink>
     </w:p>
@@ -1666,8 +1709,59 @@
       </w:r>
       <w:r>
         <w:tab/>
-        <w:t>si es una consulta on-line.</w:t>
-      </w:r>
+      </w:r>
+    </w:p>
+    <w:p>
+      <w:pPr>
+        <w:pStyle w:val="Standard"/>
+        <w:spacing w:line="256" w:lineRule="auto"/>
+      </w:pPr>
+    </w:p>
+    <w:p>
+      <w:pPr>
+        <w:pStyle w:val="Standard"/>
+        <w:spacing w:line="256" w:lineRule="auto"/>
+      </w:pPr>
+      <w:hyperlink r:id="rId12" w:history="1">
+        <w:r>
+          <w:rPr>
+            <w:rStyle w:val="Hipervnculo"/>
+          </w:rPr>
+          <w:t>http://www.gbengasesan.com/fyp/6/ch29.htm</w:t>
+        </w:r>
+      </w:hyperlink>
+    </w:p>
+    <w:p>
+      <w:pPr>
+        <w:pStyle w:val="Standard"/>
+        <w:spacing w:line="256" w:lineRule="auto"/>
+        <w:rPr>
+          <w:u w:val="single"/>
+        </w:rPr>
+      </w:pPr>
+      <w:hyperlink r:id="rId13" w:history="1">
+        <w:r>
+          <w:rPr>
+            <w:rStyle w:val="Hipervnculo"/>
+          </w:rPr>
+          <w:t>https://stackoverflow.com/questions/18473130/shopping-cart-java-application-addtocart</w:t>
+        </w:r>
+      </w:hyperlink>
+    </w:p>
+    <w:p>
+      <w:pPr>
+        <w:pStyle w:val="Standard"/>
+        <w:spacing w:line="256" w:lineRule="auto"/>
+        <w:rPr>
+          <w:u w:val="single"/>
+        </w:rPr>
+      </w:pPr>
+    </w:p>
+    <w:p>
+      <w:pPr>
+        <w:pStyle w:val="Standard"/>
+        <w:spacing w:line="256" w:lineRule="auto"/>
+      </w:pPr>
     </w:p>
     <w:p>
       <w:pPr>
@@ -1700,8 +1794,8 @@
       <w:bookmarkEnd w:id="51"/>
     </w:p>
     <w:sectPr>
-      <w:headerReference w:type="default" r:id="rId12"/>
-      <w:footerReference w:type="default" r:id="rId13"/>
+      <w:headerReference w:type="default" r:id="rId14"/>
+      <w:footerReference w:type="default" r:id="rId15"/>
       <w:pgSz w:w="11906" w:h="16838"/>
       <w:pgMar w:top="1134" w:right="1134" w:bottom="1134" w:left="1134" w:header="720" w:footer="720" w:gutter="0"/>
       <w:pgNumType w:fmt="numberInDash" w:start="1"/>
@@ -2810,6 +2904,18 @@
       <w:bCs/>
     </w:rPr>
   </w:style>
+  <w:style w:type="character" w:styleId="Mencinsinresolver">
+    <w:name w:val="Unresolved Mention"/>
+    <w:basedOn w:val="Fuentedeprrafopredeter"/>
+    <w:uiPriority w:val="99"/>
+    <w:semiHidden/>
+    <w:unhideWhenUsed/>
+    <w:rsid w:val="00594D92"/>
+    <w:rPr>
+      <w:color w:val="605E5C"/>
+      <w:shd w:val="clear" w:color="auto" w:fill="E1DFDD"/>
+    </w:rPr>
+  </w:style>
 </w:styles>
 </file>
 

</xml_diff>

<commit_message>
añado cambios en Venta.fxml, en DAOVenta y en VentaController, en la paerte de diseño de editarPerfil de Cliente y en la memoria
</commit_message>
<xml_diff>
--- a/ProyectoMulti.docx
+++ b/ProyectoMulti.docx
@@ -1,6 +1,6 @@
 
 <file path=word/document.xml><?xml version="1.0" encoding="utf-8"?>
-<w:document xmlns:wpc="http://schemas.microsoft.com/office/word/2010/wordprocessingCanvas" xmlns:cx="http://schemas.microsoft.com/office/drawing/2014/chartex" xmlns:cx1="http://schemas.microsoft.com/office/drawing/2015/9/8/chartex" xmlns:cx2="http://schemas.microsoft.com/office/drawing/2015/10/21/chartex" xmlns:cx3="http://schemas.microsoft.com/office/drawing/2016/5/9/chartex" xmlns:cx4="http://schemas.microsoft.com/office/drawing/2016/5/10/chartex" xmlns:cx5="http://schemas.microsoft.com/office/drawing/2016/5/11/chartex" xmlns:cx6="http://schemas.microsoft.com/office/drawing/2016/5/12/chartex" xmlns:cx7="http://schemas.microsoft.com/office/drawing/2016/5/13/chartex" xmlns:cx8="http://schemas.microsoft.com/office/drawing/2016/5/14/chartex" xmlns:mc="http://schemas.openxmlformats.org/markup-compatibility/2006" xmlns:aink="http://schemas.microsoft.com/office/drawing/2016/ink" xmlns:am3d="http://schemas.microsoft.com/office/drawing/2017/model3d" xmlns:o="urn:schemas-microsoft-com:office:office" xmlns:r="http://schemas.openxmlformats.org/officeDocument/2006/relationships" xmlns:m="http://schemas.openxmlformats.org/officeDocument/2006/math" xmlns:v="urn:schemas-microsoft-com:vml" xmlns:wp14="http://schemas.microsoft.com/office/word/2010/wordprocessingDrawing" xmlns:wp="http://schemas.openxmlformats.org/drawingml/2006/wordprocessingDrawing" xmlns:w10="urn:schemas-microsoft-com:office:word" xmlns:w="http://schemas.openxmlformats.org/wordprocessingml/2006/main" xmlns:w14="http://schemas.microsoft.com/office/word/2010/wordml" xmlns:w15="http://schemas.microsoft.com/office/word/2012/wordml" xmlns:w16cex="http://schemas.microsoft.com/office/word/2018/wordml/cex" xmlns:w16cid="http://schemas.microsoft.com/office/word/2016/wordml/cid" xmlns:w16="http://schemas.microsoft.com/office/word/2018/wordml" xmlns:w16sdtdh="http://schemas.microsoft.com/office/word/2020/wordml/sdtdatahash" xmlns:w16se="http://schemas.microsoft.com/office/word/2015/wordml/symex" xmlns:wpg="http://schemas.microsoft.com/office/word/2010/wordprocessingGroup" xmlns:wpi="http://schemas.microsoft.com/office/word/2010/wordprocessingInk" xmlns:wne="http://schemas.microsoft.com/office/word/2006/wordml" xmlns:wps="http://schemas.microsoft.com/office/word/2010/wordprocessingShape" mc:Ignorable="w14 w15 w16se w16cid w16 w16cex w16sdtdh wp14">
+<w:document xmlns:wpc="http://schemas.microsoft.com/office/word/2010/wordprocessingCanvas" xmlns:cx="http://schemas.microsoft.com/office/drawing/2014/chartex" xmlns:cx1="http://schemas.microsoft.com/office/drawing/2015/9/8/chartex" xmlns:cx2="http://schemas.microsoft.com/office/drawing/2015/10/21/chartex" xmlns:cx3="http://schemas.microsoft.com/office/drawing/2016/5/9/chartex" xmlns:cx4="http://schemas.microsoft.com/office/drawing/2016/5/10/chartex" xmlns:cx5="http://schemas.microsoft.com/office/drawing/2016/5/11/chartex" xmlns:cx6="http://schemas.microsoft.com/office/drawing/2016/5/12/chartex" xmlns:cx7="http://schemas.microsoft.com/office/drawing/2016/5/13/chartex" xmlns:cx8="http://schemas.microsoft.com/office/drawing/2016/5/14/chartex" xmlns:mc="http://schemas.openxmlformats.org/markup-compatibility/2006" xmlns:aink="http://schemas.microsoft.com/office/drawing/2016/ink" xmlns:am3d="http://schemas.microsoft.com/office/drawing/2017/model3d" xmlns:o="urn:schemas-microsoft-com:office:office" xmlns:oel="http://schemas.microsoft.com/office/2019/extlst" xmlns:r="http://schemas.openxmlformats.org/officeDocument/2006/relationships" xmlns:m="http://schemas.openxmlformats.org/officeDocument/2006/math" xmlns:v="urn:schemas-microsoft-com:vml" xmlns:wp14="http://schemas.microsoft.com/office/word/2010/wordprocessingDrawing" xmlns:wp="http://schemas.openxmlformats.org/drawingml/2006/wordprocessingDrawing" xmlns:w10="urn:schemas-microsoft-com:office:word" xmlns:w="http://schemas.openxmlformats.org/wordprocessingml/2006/main" xmlns:w14="http://schemas.microsoft.com/office/word/2010/wordml" xmlns:w15="http://schemas.microsoft.com/office/word/2012/wordml" xmlns:w16cex="http://schemas.microsoft.com/office/word/2018/wordml/cex" xmlns:w16cid="http://schemas.microsoft.com/office/word/2016/wordml/cid" xmlns:w16="http://schemas.microsoft.com/office/word/2018/wordml" xmlns:w16sdtdh="http://schemas.microsoft.com/office/word/2020/wordml/sdtdatahash" xmlns:w16se="http://schemas.microsoft.com/office/word/2015/wordml/symex" xmlns:wpg="http://schemas.microsoft.com/office/word/2010/wordprocessingGroup" xmlns:wpi="http://schemas.microsoft.com/office/word/2010/wordprocessingInk" xmlns:wne="http://schemas.microsoft.com/office/word/2006/wordml" xmlns:wps="http://schemas.microsoft.com/office/word/2010/wordprocessingShape" mc:Ignorable="w14 w15 w16se w16cid w16 w16cex w16sdtdh wp14">
   <w:body>
     <w:p>
       <w:pPr>
@@ -23,6 +23,7 @@
           <w:lang w:eastAsia="es-ES"/>
         </w:rPr>
       </w:pPr>
+      <w:bookmarkStart w:id="0" w:name="_Hlk103537664"/>
     </w:p>
     <w:p>
       <w:pPr>
@@ -32,63 +33,21 @@
           <w:lang w:eastAsia="es-ES"/>
         </w:rPr>
       </w:pPr>
-    </w:p>
-    <w:p>
-      <w:pPr>
-        <w:pStyle w:val="Standard"/>
-        <w:rPr>
-          <w:color w:val="1E6A39"/>
-          <w:lang w:eastAsia="es-ES"/>
-        </w:rPr>
-      </w:pPr>
-    </w:p>
-    <w:p>
-      <w:pPr>
-        <w:pStyle w:val="Standard"/>
-        <w:rPr>
-          <w:color w:val="1E6A39"/>
-          <w:lang w:eastAsia="es-ES"/>
-        </w:rPr>
-      </w:pPr>
-    </w:p>
-    <w:p>
-      <w:pPr>
-        <w:pStyle w:val="Standard"/>
-        <w:rPr>
-          <w:color w:val="1E6A39"/>
-          <w:lang w:eastAsia="es-ES"/>
-        </w:rPr>
-      </w:pPr>
-    </w:p>
-    <w:p>
-      <w:pPr>
-        <w:pStyle w:val="Standard"/>
-      </w:pPr>
-    </w:p>
-    <w:p>
-      <w:pPr>
-        <w:pStyle w:val="Standard"/>
-      </w:pPr>
-    </w:p>
-    <w:p>
-      <w:pPr>
-        <w:pStyle w:val="Standard"/>
-      </w:pPr>
       <w:r>
         <w:rPr>
           <w:noProof/>
         </w:rPr>
         <w:drawing>
-          <wp:anchor distT="0" distB="0" distL="114300" distR="114300" simplePos="0" relativeHeight="23" behindDoc="0" locked="0" layoutInCell="1" allowOverlap="1" wp14:anchorId="2A346FD8" wp14:editId="38B38A1C">
+          <wp:anchor distT="0" distB="0" distL="114300" distR="114300" simplePos="0" relativeHeight="23" behindDoc="0" locked="0" layoutInCell="1" allowOverlap="1" wp14:anchorId="2A346FD8" wp14:editId="67DFA96D">
             <wp:simplePos x="0" y="0"/>
             <wp:positionH relativeFrom="column">
-              <wp:posOffset>1893600</wp:posOffset>
+              <wp:posOffset>1242060</wp:posOffset>
             </wp:positionH>
             <wp:positionV relativeFrom="paragraph">
-              <wp:posOffset>-10800</wp:posOffset>
+              <wp:posOffset>11430</wp:posOffset>
             </wp:positionV>
-            <wp:extent cx="2493720" cy="1725120"/>
-            <wp:effectExtent l="0" t="0" r="1830" b="8430"/>
+            <wp:extent cx="3543300" cy="2895600"/>
+            <wp:effectExtent l="0" t="0" r="0" b="0"/>
             <wp:wrapNone/>
             <wp:docPr id="2" name="Imagen1"/>
             <wp:cNvGraphicFramePr/>
@@ -112,7 +71,7 @@
                   <pic:spPr>
                     <a:xfrm>
                       <a:off x="0" y="0"/>
-                      <a:ext cx="2493720" cy="1725120"/>
+                      <a:ext cx="3543300" cy="2895600"/>
                     </a:xfrm>
                     <a:prstGeom prst="rect">
                       <a:avLst/>
@@ -126,6 +85,12 @@
                 </pic:pic>
               </a:graphicData>
             </a:graphic>
+            <wp14:sizeRelH relativeFrom="margin">
+              <wp14:pctWidth>0</wp14:pctWidth>
+            </wp14:sizeRelH>
+            <wp14:sizeRelV relativeFrom="margin">
+              <wp14:pctHeight>0</wp14:pctHeight>
+            </wp14:sizeRelV>
           </wp:anchor>
         </w:drawing>
       </w:r>
@@ -133,6 +98,48 @@
     <w:p>
       <w:pPr>
         <w:pStyle w:val="Standard"/>
+        <w:rPr>
+          <w:color w:val="1E6A39"/>
+          <w:lang w:eastAsia="es-ES"/>
+        </w:rPr>
+      </w:pPr>
+    </w:p>
+    <w:p>
+      <w:pPr>
+        <w:pStyle w:val="Standard"/>
+        <w:rPr>
+          <w:color w:val="1E6A39"/>
+          <w:lang w:eastAsia="es-ES"/>
+        </w:rPr>
+      </w:pPr>
+    </w:p>
+    <w:p>
+      <w:pPr>
+        <w:pStyle w:val="Standard"/>
+        <w:rPr>
+          <w:color w:val="1E6A39"/>
+          <w:lang w:eastAsia="es-ES"/>
+        </w:rPr>
+      </w:pPr>
+    </w:p>
+    <w:p>
+      <w:pPr>
+        <w:pStyle w:val="Standard"/>
+      </w:pPr>
+    </w:p>
+    <w:p>
+      <w:pPr>
+        <w:pStyle w:val="Standard"/>
+      </w:pPr>
+    </w:p>
+    <w:p>
+      <w:pPr>
+        <w:pStyle w:val="Standard"/>
+      </w:pPr>
+    </w:p>
+    <w:p>
+      <w:pPr>
+        <w:pStyle w:val="Standard"/>
       </w:pPr>
     </w:p>
     <w:p>
@@ -162,62 +169,362 @@
     </w:p>
     <w:p>
       <w:pPr>
-        <w:pStyle w:val="portadaencabezado"/>
+        <w:pStyle w:val="Standard"/>
         <w:rPr>
           <w:color w:val="127622"/>
         </w:rPr>
       </w:pPr>
-      <w:r>
+    </w:p>
+    <w:p>
+      <w:pPr>
+        <w:pStyle w:val="Standard"/>
         <w:rPr>
           <w:color w:val="127622"/>
         </w:rPr>
-        <w:t>C.P.R. Liceo “La Paz”</w:t>
-      </w:r>
-    </w:p>
-    <w:p>
-      <w:pPr>
-        <w:pStyle w:val="portadaencabezado"/>
+      </w:pPr>
+    </w:p>
+    <w:p>
+      <w:pPr>
+        <w:pStyle w:val="Standard"/>
         <w:rPr>
           <w:color w:val="127622"/>
         </w:rPr>
       </w:pPr>
       <w:r>
         <w:rPr>
+          <w:noProof/>
           <w:color w:val="127622"/>
         </w:rPr>
-        <w:t>Proyecto Fin de Ciclo</w:t>
-      </w:r>
-    </w:p>
-    <w:p>
-      <w:pPr>
-        <w:pStyle w:val="Heading"/>
-        <w:rPr>
-          <w:rFonts w:cs="Times New Roman"/>
+        <mc:AlternateContent>
+          <mc:Choice Requires="wps">
+            <w:drawing>
+              <wp:anchor distT="0" distB="0" distL="114300" distR="114300" simplePos="0" relativeHeight="251659264" behindDoc="1" locked="0" layoutInCell="1" allowOverlap="1" wp14:anchorId="195A341A" wp14:editId="2C33F828">
+                <wp:simplePos x="0" y="0"/>
+                <wp:positionH relativeFrom="column">
+                  <wp:posOffset>67090</wp:posOffset>
+                </wp:positionH>
+                <wp:positionV relativeFrom="paragraph">
+                  <wp:posOffset>70927</wp:posOffset>
+                </wp:positionV>
+                <wp:extent cx="6043958" cy="2053087"/>
+                <wp:effectExtent l="0" t="0" r="13970" b="23495"/>
+                <wp:wrapNone/>
+                <wp:docPr id="4" name="Rectángulo 4"/>
+                <wp:cNvGraphicFramePr/>
+                <a:graphic xmlns:a="http://schemas.openxmlformats.org/drawingml/2006/main">
+                  <a:graphicData uri="http://schemas.microsoft.com/office/word/2010/wordprocessingShape">
+                    <wps:wsp>
+                      <wps:cNvSpPr/>
+                      <wps:spPr>
+                        <a:xfrm>
+                          <a:off x="0" y="0"/>
+                          <a:ext cx="6043958" cy="2053087"/>
+                        </a:xfrm>
+                        <a:prstGeom prst="rect">
+                          <a:avLst/>
+                        </a:prstGeom>
+                        <a:solidFill>
+                          <a:srgbClr val="00B050"/>
+                        </a:solidFill>
+                        <a:ln>
+                          <a:solidFill>
+                            <a:srgbClr val="00B050"/>
+                          </a:solidFill>
+                        </a:ln>
+                        <a:effectLst>
+                          <a:innerShdw blurRad="63500" dist="50800" dir="5400000">
+                            <a:prstClr val="black">
+                              <a:alpha val="50000"/>
+                            </a:prstClr>
+                          </a:innerShdw>
+                        </a:effectLst>
+                      </wps:spPr>
+                      <wps:style>
+                        <a:lnRef idx="2">
+                          <a:schemeClr val="accent1">
+                            <a:shade val="50000"/>
+                          </a:schemeClr>
+                        </a:lnRef>
+                        <a:fillRef idx="1">
+                          <a:schemeClr val="accent1"/>
+                        </a:fillRef>
+                        <a:effectRef idx="0">
+                          <a:schemeClr val="accent1"/>
+                        </a:effectRef>
+                        <a:fontRef idx="minor">
+                          <a:schemeClr val="lt1"/>
+                        </a:fontRef>
+                      </wps:style>
+                      <wps:txbx>
+                        <w:txbxContent>
+                          <w:p>
+                            <w:pPr>
+                              <w:pStyle w:val="Ttulo2"/>
+                              <w:rPr>
+                                <w:rFonts w:ascii="Arial" w:hAnsi="Arial" w:cs="Arial"/>
+                                <w:color w:val="FFFFFF" w:themeColor="background1"/>
+                                <w:sz w:val="32"/>
+                                <w:szCs w:val="32"/>
+                              </w:rPr>
+                            </w:pPr>
+                            <w:r>
+                              <w:rPr>
+                                <w:rFonts w:ascii="Arial" w:hAnsi="Arial" w:cs="Arial"/>
+                                <w:sz w:val="32"/>
+                                <w:szCs w:val="32"/>
+                              </w:rPr>
+                              <w:t xml:space="preserve">CPR </w:t>
+                            </w:r>
+                            <w:r>
+                              <w:rPr>
+                                <w:rFonts w:ascii="Arial" w:hAnsi="Arial" w:cs="Arial"/>
+                                <w:sz w:val="32"/>
+                                <w:szCs w:val="32"/>
+                              </w:rPr>
+                              <w:t xml:space="preserve">Plurilingüe </w:t>
+                            </w:r>
+                            <w:r>
+                              <w:rPr>
+                                <w:rFonts w:ascii="Arial" w:hAnsi="Arial" w:cs="Arial"/>
+                                <w:color w:val="FFFFFF" w:themeColor="background1"/>
+                                <w:sz w:val="32"/>
+                                <w:szCs w:val="32"/>
+                              </w:rPr>
+                              <w:t>Liceo “La Paz</w:t>
+                            </w:r>
+                          </w:p>
+                          <w:p>
+                            <w:pPr>
+                              <w:pStyle w:val="Ttulo2"/>
+                              <w:rPr>
+                                <w:rFonts w:ascii="Arial" w:eastAsia="Times New Roman" w:hAnsi="Arial" w:cs="Arial"/>
+                                <w:sz w:val="32"/>
+                                <w:szCs w:val="32"/>
+                              </w:rPr>
+                            </w:pPr>
+                          </w:p>
+                          <w:p>
+                            <w:pPr>
+                              <w:ind w:left="0"/>
+                              <w:jc w:val="center"/>
+                              <w:rPr>
+                                <w:b/>
+                                <w:bCs/>
+                                <w:color w:val="FFFFFF" w:themeColor="background1"/>
+                                <w:sz w:val="32"/>
+                                <w:szCs w:val="32"/>
+                              </w:rPr>
+                            </w:pPr>
+                            <w:r>
+                              <w:rPr>
+                                <w:b/>
+                                <w:bCs/>
+                                <w:color w:val="FFFFFF" w:themeColor="background1"/>
+                                <w:sz w:val="32"/>
+                                <w:szCs w:val="32"/>
+                              </w:rPr>
+                              <w:t>Desarrollo de Aplicaciones Multiplataforma</w:t>
+                            </w:r>
+                          </w:p>
+                          <w:p>
+                            <w:pPr>
+                              <w:ind w:left="0"/>
+                              <w:jc w:val="center"/>
+                              <w:rPr>
+                                <w:b/>
+                                <w:bCs/>
+                                <w:color w:val="FFFFFF" w:themeColor="background1"/>
+                                <w:sz w:val="32"/>
+                                <w:szCs w:val="32"/>
+                              </w:rPr>
+                            </w:pPr>
+                          </w:p>
+                          <w:p>
+                            <w:pPr>
+                              <w:ind w:left="0"/>
+                              <w:jc w:val="center"/>
+                              <w:rPr>
+                                <w:b/>
+                                <w:bCs/>
+                                <w:color w:val="FFFFFF" w:themeColor="background1"/>
+                                <w:sz w:val="32"/>
+                                <w:szCs w:val="32"/>
+                              </w:rPr>
+                            </w:pPr>
+                            <w:r>
+                              <w:rPr>
+                                <w:b/>
+                                <w:bCs/>
+                                <w:color w:val="FFFFFF" w:themeColor="background1"/>
+                                <w:sz w:val="32"/>
+                                <w:szCs w:val="32"/>
+                              </w:rPr>
+                              <w:t>Aplicación para la gestión de Clientes, Empleados y Servicios</w:t>
+                            </w:r>
+                          </w:p>
+                        </w:txbxContent>
+                      </wps:txbx>
+                      <wps:bodyPr rot="0" spcFirstLastPara="0" vertOverflow="overflow" horzOverflow="overflow" vert="horz" wrap="square" lIns="91440" tIns="45720" rIns="91440" bIns="45720" numCol="1" spcCol="0" rtlCol="0" fromWordArt="0" anchor="ctr" anchorCtr="0" forceAA="0" compatLnSpc="1">
+                        <a:prstTxWarp prst="textNoShape">
+                          <a:avLst/>
+                        </a:prstTxWarp>
+                        <a:noAutofit/>
+                      </wps:bodyPr>
+                    </wps:wsp>
+                  </a:graphicData>
+                </a:graphic>
+                <wp14:sizeRelH relativeFrom="margin">
+                  <wp14:pctWidth>0</wp14:pctWidth>
+                </wp14:sizeRelH>
+              </wp:anchor>
+            </w:drawing>
+          </mc:Choice>
+          <mc:Fallback>
+            <w:pict>
+              <v:rect w14:anchorId="195A341A" id="Rectángulo 4" o:spid="_x0000_s1026" style="position:absolute;margin-left:5.3pt;margin-top:5.6pt;width:475.9pt;height:161.65pt;z-index:-251657216;visibility:visible;mso-wrap-style:square;mso-width-percent:0;mso-wrap-distance-left:9pt;mso-wrap-distance-top:0;mso-wrap-distance-right:9pt;mso-wrap-distance-bottom:0;mso-position-horizontal:absolute;mso-position-horizontal-relative:text;mso-position-vertical:absolute;mso-position-vertical-relative:text;mso-width-percent:0;mso-width-relative:margin;v-text-anchor:middle" o:gfxdata="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" fillcolor="#00b050" strokecolor="#00b050" strokeweight="1pt">
+                <v:textbox>
+                  <w:txbxContent>
+                    <w:p>
+                      <w:pPr>
+                        <w:pStyle w:val="Ttulo2"/>
+                        <w:rPr>
+                          <w:rFonts w:ascii="Arial" w:hAnsi="Arial" w:cs="Arial"/>
+                          <w:color w:val="FFFFFF" w:themeColor="background1"/>
+                          <w:sz w:val="32"/>
+                          <w:szCs w:val="32"/>
+                        </w:rPr>
+                      </w:pPr>
+                      <w:r>
+                        <w:rPr>
+                          <w:rFonts w:ascii="Arial" w:hAnsi="Arial" w:cs="Arial"/>
+                          <w:sz w:val="32"/>
+                          <w:szCs w:val="32"/>
+                        </w:rPr>
+                        <w:t xml:space="preserve">CPR </w:t>
+                      </w:r>
+                      <w:r>
+                        <w:rPr>
+                          <w:rFonts w:ascii="Arial" w:hAnsi="Arial" w:cs="Arial"/>
+                          <w:sz w:val="32"/>
+                          <w:szCs w:val="32"/>
+                        </w:rPr>
+                        <w:t xml:space="preserve">Plurilingüe </w:t>
+                      </w:r>
+                      <w:r>
+                        <w:rPr>
+                          <w:rFonts w:ascii="Arial" w:hAnsi="Arial" w:cs="Arial"/>
+                          <w:color w:val="FFFFFF" w:themeColor="background1"/>
+                          <w:sz w:val="32"/>
+                          <w:szCs w:val="32"/>
+                        </w:rPr>
+                        <w:t>Liceo “La Paz</w:t>
+                      </w:r>
+                    </w:p>
+                    <w:p>
+                      <w:pPr>
+                        <w:pStyle w:val="Ttulo2"/>
+                        <w:rPr>
+                          <w:rFonts w:ascii="Arial" w:eastAsia="Times New Roman" w:hAnsi="Arial" w:cs="Arial"/>
+                          <w:sz w:val="32"/>
+                          <w:szCs w:val="32"/>
+                        </w:rPr>
+                      </w:pPr>
+                    </w:p>
+                    <w:p>
+                      <w:pPr>
+                        <w:ind w:left="0"/>
+                        <w:jc w:val="center"/>
+                        <w:rPr>
+                          <w:b/>
+                          <w:bCs/>
+                          <w:color w:val="FFFFFF" w:themeColor="background1"/>
+                          <w:sz w:val="32"/>
+                          <w:szCs w:val="32"/>
+                        </w:rPr>
+                      </w:pPr>
+                      <w:r>
+                        <w:rPr>
+                          <w:b/>
+                          <w:bCs/>
+                          <w:color w:val="FFFFFF" w:themeColor="background1"/>
+                          <w:sz w:val="32"/>
+                          <w:szCs w:val="32"/>
+                        </w:rPr>
+                        <w:t>Desarrollo de Aplicaciones Multiplataforma</w:t>
+                      </w:r>
+                    </w:p>
+                    <w:p>
+                      <w:pPr>
+                        <w:ind w:left="0"/>
+                        <w:jc w:val="center"/>
+                        <w:rPr>
+                          <w:b/>
+                          <w:bCs/>
+                          <w:color w:val="FFFFFF" w:themeColor="background1"/>
+                          <w:sz w:val="32"/>
+                          <w:szCs w:val="32"/>
+                        </w:rPr>
+                      </w:pPr>
+                    </w:p>
+                    <w:p>
+                      <w:pPr>
+                        <w:ind w:left="0"/>
+                        <w:jc w:val="center"/>
+                        <w:rPr>
+                          <w:b/>
+                          <w:bCs/>
+                          <w:color w:val="FFFFFF" w:themeColor="background1"/>
+                          <w:sz w:val="32"/>
+                          <w:szCs w:val="32"/>
+                        </w:rPr>
+                      </w:pPr>
+                      <w:r>
+                        <w:rPr>
+                          <w:b/>
+                          <w:bCs/>
+                          <w:color w:val="FFFFFF" w:themeColor="background1"/>
+                          <w:sz w:val="32"/>
+                          <w:szCs w:val="32"/>
+                        </w:rPr>
+                        <w:t>Aplicación para la gestión de Clientes, Empleados y Servicios</w:t>
+                      </w:r>
+                    </w:p>
+                  </w:txbxContent>
+                </v:textbox>
+              </v:rect>
+            </w:pict>
+          </mc:Fallback>
+        </mc:AlternateContent>
+      </w:r>
+    </w:p>
+    <w:p>
+      <w:pPr>
+        <w:pStyle w:val="Standard"/>
+        <w:rPr>
           <w:color w:val="127622"/>
         </w:rPr>
       </w:pPr>
     </w:p>
     <w:p>
       <w:pPr>
-        <w:pStyle w:val="Heading"/>
-        <w:rPr>
-          <w:rFonts w:ascii="Liberation Sans Narrow" w:hAnsi="Liberation Sans Narrow"/>
+        <w:pStyle w:val="Standard"/>
+        <w:rPr>
           <w:color w:val="127622"/>
         </w:rPr>
       </w:pPr>
-      <w:r>
-        <w:rPr>
-          <w:rFonts w:ascii="Liberation Sans Narrow" w:hAnsi="Liberation Sans Narrow"/>
+    </w:p>
+    <w:p>
+      <w:pPr>
+        <w:pStyle w:val="Standard"/>
+        <w:rPr>
           <w:color w:val="127622"/>
         </w:rPr>
-        <w:t>Desarrollo de Aplicaciones Multiplataforma</w:t>
-      </w:r>
-    </w:p>
-    <w:p>
-      <w:pPr>
-        <w:pStyle w:val="Heading"/>
-        <w:rPr>
-          <w:rFonts w:ascii="Liberation Sans Narrow" w:hAnsi="Liberation Sans Narrow" w:cs="Times New Roman"/>
+      </w:pPr>
+    </w:p>
+    <w:p>
+      <w:pPr>
+        <w:pStyle w:val="Standard"/>
+        <w:rPr>
           <w:color w:val="127622"/>
         </w:rPr>
       </w:pPr>
@@ -301,14 +608,187 @@
           <w:color w:val="127622"/>
         </w:rPr>
       </w:pPr>
-    </w:p>
-    <w:p>
-      <w:pPr>
-        <w:pStyle w:val="Standard"/>
-        <w:rPr>
+      <w:r>
+        <w:rPr>
+          <w:noProof/>
           <w:color w:val="127622"/>
         </w:rPr>
-      </w:pPr>
+        <mc:AlternateContent>
+          <mc:Choice Requires="wps">
+            <w:drawing>
+              <wp:anchor distT="0" distB="0" distL="114300" distR="114300" simplePos="0" relativeHeight="251660288" behindDoc="0" locked="0" layoutInCell="1" allowOverlap="1" wp14:anchorId="290B7DCB" wp14:editId="0F10BF94">
+                <wp:simplePos x="0" y="0"/>
+                <wp:positionH relativeFrom="column">
+                  <wp:posOffset>2826192</wp:posOffset>
+                </wp:positionH>
+                <wp:positionV relativeFrom="paragraph">
+                  <wp:posOffset>161704</wp:posOffset>
+                </wp:positionV>
+                <wp:extent cx="3236181" cy="1144988"/>
+                <wp:effectExtent l="57150" t="57150" r="59690" b="55245"/>
+                <wp:wrapNone/>
+                <wp:docPr id="5" name="Rectángulo 5"/>
+                <wp:cNvGraphicFramePr/>
+                <a:graphic xmlns:a="http://schemas.openxmlformats.org/drawingml/2006/main">
+                  <a:graphicData uri="http://schemas.microsoft.com/office/word/2010/wordprocessingShape">
+                    <wps:wsp>
+                      <wps:cNvSpPr/>
+                      <wps:spPr>
+                        <a:xfrm>
+                          <a:off x="0" y="0"/>
+                          <a:ext cx="3236181" cy="1144988"/>
+                        </a:xfrm>
+                        <a:prstGeom prst="rect">
+                          <a:avLst/>
+                        </a:prstGeom>
+                        <a:solidFill>
+                          <a:srgbClr val="00B050"/>
+                        </a:solidFill>
+                        <a:ln>
+                          <a:solidFill>
+                            <a:srgbClr val="00B050"/>
+                          </a:solidFill>
+                        </a:ln>
+                        <a:scene3d>
+                          <a:camera prst="orthographicFront"/>
+                          <a:lightRig rig="threePt" dir="t"/>
+                        </a:scene3d>
+                        <a:sp3d>
+                          <a:bevelT w="152400" h="50800" prst="softRound"/>
+                        </a:sp3d>
+                      </wps:spPr>
+                      <wps:style>
+                        <a:lnRef idx="2">
+                          <a:schemeClr val="accent1">
+                            <a:shade val="50000"/>
+                          </a:schemeClr>
+                        </a:lnRef>
+                        <a:fillRef idx="1">
+                          <a:schemeClr val="accent1"/>
+                        </a:fillRef>
+                        <a:effectRef idx="0">
+                          <a:schemeClr val="accent1"/>
+                        </a:effectRef>
+                        <a:fontRef idx="minor">
+                          <a:schemeClr val="lt1"/>
+                        </a:fontRef>
+                      </wps:style>
+                      <wps:txbx>
+                        <w:txbxContent>
+                          <w:p>
+                            <w:pPr>
+                              <w:ind w:left="0"/>
+                              <w:jc w:val="center"/>
+                              <w:rPr>
+                                <w:color w:val="FFFFFF" w:themeColor="background1"/>
+                              </w:rPr>
+                            </w:pPr>
+                            <w:r>
+                              <w:rPr>
+                                <w:color w:val="FFFFFF" w:themeColor="background1"/>
+                              </w:rPr>
+                              <w:t>Autor: Ariana Mar</w:t>
+                            </w:r>
+                            <w:r>
+                              <w:rPr>
+                                <w:color w:val="FFFFFF" w:themeColor="background1"/>
+                              </w:rPr>
+                              <w:t>í</w:t>
+                            </w:r>
+                            <w:r>
+                              <w:rPr>
+                                <w:color w:val="FFFFFF" w:themeColor="background1"/>
+                              </w:rPr>
+                              <w:t xml:space="preserve">a </w:t>
+                            </w:r>
+                            <w:proofErr w:type="spellStart"/>
+                            <w:r>
+                              <w:rPr>
+                                <w:color w:val="FFFFFF" w:themeColor="background1"/>
+                              </w:rPr>
+                              <w:t>Mihuţ</w:t>
+                            </w:r>
+                            <w:proofErr w:type="spellEnd"/>
+                          </w:p>
+                          <w:p>
+                            <w:pPr>
+                              <w:ind w:left="0"/>
+                              <w:jc w:val="center"/>
+                            </w:pPr>
+                            <w:r>
+                              <w:t>Tutor: Jesús Ángel Pérez-Roca Fernández</w:t>
+                            </w:r>
+                          </w:p>
+                        </w:txbxContent>
+                      </wps:txbx>
+                      <wps:bodyPr rot="0" spcFirstLastPara="0" vertOverflow="overflow" horzOverflow="overflow" vert="horz" wrap="square" lIns="91440" tIns="45720" rIns="91440" bIns="45720" numCol="1" spcCol="0" rtlCol="0" fromWordArt="0" anchor="ctr" anchorCtr="0" forceAA="0" compatLnSpc="1">
+                        <a:prstTxWarp prst="textNoShape">
+                          <a:avLst/>
+                        </a:prstTxWarp>
+                        <a:noAutofit/>
+                      </wps:bodyPr>
+                    </wps:wsp>
+                  </a:graphicData>
+                </a:graphic>
+              </wp:anchor>
+            </w:drawing>
+          </mc:Choice>
+          <mc:Fallback>
+            <w:pict>
+              <v:rect w14:anchorId="290B7DCB" id="Rectángulo 5" o:spid="_x0000_s1027" style="position:absolute;margin-left:222.55pt;margin-top:12.75pt;width:254.8pt;height:90.15pt;z-index:251660288;visibility:visible;mso-wrap-style:square;mso-wrap-distance-left:9pt;mso-wrap-distance-top:0;mso-wrap-distance-right:9pt;mso-wrap-distance-bottom:0;mso-position-horizontal:absolute;mso-position-horizontal-relative:text;mso-position-vertical:absolute;mso-position-vertical-relative:text;v-text-anchor:middle" o:gfxdata="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" fillcolor="#00b050" strokecolor="#00b050" strokeweight="1pt">
+                <v:textbox>
+                  <w:txbxContent>
+                    <w:p>
+                      <w:pPr>
+                        <w:ind w:left="0"/>
+                        <w:jc w:val="center"/>
+                        <w:rPr>
+                          <w:color w:val="FFFFFF" w:themeColor="background1"/>
+                        </w:rPr>
+                      </w:pPr>
+                      <w:r>
+                        <w:rPr>
+                          <w:color w:val="FFFFFF" w:themeColor="background1"/>
+                        </w:rPr>
+                        <w:t>Autor: Ariana Mar</w:t>
+                      </w:r>
+                      <w:r>
+                        <w:rPr>
+                          <w:color w:val="FFFFFF" w:themeColor="background1"/>
+                        </w:rPr>
+                        <w:t>í</w:t>
+                      </w:r>
+                      <w:r>
+                        <w:rPr>
+                          <w:color w:val="FFFFFF" w:themeColor="background1"/>
+                        </w:rPr>
+                        <w:t xml:space="preserve">a </w:t>
+                      </w:r>
+                      <w:proofErr w:type="spellStart"/>
+                      <w:r>
+                        <w:rPr>
+                          <w:color w:val="FFFFFF" w:themeColor="background1"/>
+                        </w:rPr>
+                        <w:t>Mihuţ</w:t>
+                      </w:r>
+                      <w:proofErr w:type="spellEnd"/>
+                    </w:p>
+                    <w:p>
+                      <w:pPr>
+                        <w:ind w:left="0"/>
+                        <w:jc w:val="center"/>
+                      </w:pPr>
+                      <w:r>
+                        <w:t>Tutor: Jesús Ángel Pérez-Roca Fernández</w:t>
+                      </w:r>
+                    </w:p>
+                  </w:txbxContent>
+                </v:textbox>
+              </v:rect>
+            </w:pict>
+          </mc:Fallback>
+        </mc:AlternateContent>
+      </w:r>
     </w:p>
     <w:p>
       <w:pPr>
@@ -370,60 +850,76 @@
     </w:p>
     <w:p>
       <w:pPr>
+        <w:pStyle w:val="Standard"/>
+        <w:jc w:val="right"/>
+        <w:rPr>
+          <w:color w:val="127622"/>
+          <w:shd w:val="clear" w:color="auto" w:fill="127622"/>
+        </w:rPr>
+      </w:pPr>
+    </w:p>
+    <w:p>
+      <w:pPr>
+        <w:pStyle w:val="Standard"/>
+        <w:jc w:val="right"/>
+        <w:rPr>
+          <w:color w:val="127622"/>
+          <w:shd w:val="clear" w:color="auto" w:fill="127622"/>
+        </w:rPr>
+      </w:pPr>
+    </w:p>
+    <w:p>
+      <w:pPr>
+        <w:pStyle w:val="Standard"/>
+        <w:jc w:val="right"/>
+        <w:rPr>
+          <w:color w:val="127622"/>
+          <w:shd w:val="clear" w:color="auto" w:fill="127622"/>
+        </w:rPr>
+      </w:pPr>
+    </w:p>
+    <w:p>
+      <w:pPr>
+        <w:pStyle w:val="Standard"/>
+        <w:jc w:val="right"/>
+        <w:rPr>
+          <w:color w:val="127622"/>
+          <w:shd w:val="clear" w:color="auto" w:fill="127622"/>
+        </w:rPr>
+      </w:pPr>
+    </w:p>
+    <w:p>
+      <w:pPr>
+        <w:pStyle w:val="Standard"/>
+        <w:jc w:val="right"/>
+        <w:rPr>
+          <w:color w:val="127622"/>
+          <w:shd w:val="clear" w:color="auto" w:fill="127622"/>
+        </w:rPr>
+      </w:pPr>
+    </w:p>
+    <w:p>
+      <w:pPr>
+        <w:pStyle w:val="Standard"/>
+        <w:jc w:val="right"/>
+        <w:rPr>
+          <w:color w:val="127622"/>
+          <w:shd w:val="clear" w:color="auto" w:fill="127622"/>
+        </w:rPr>
+      </w:pPr>
+    </w:p>
+    <w:p>
+      <w:pPr>
         <w:pStyle w:val="portadapie"/>
+        <w:pBdr>
+          <w:top w:val="single" w:sz="8" w:space="0" w:color="00000A"/>
+        </w:pBdr>
       </w:pPr>
       <w:r>
         <w:rPr>
           <w:color w:val="127622"/>
         </w:rPr>
-        <w:t>Autor:</w:t>
-      </w:r>
-      <w:r>
-        <w:rPr>
-          <w:color w:val="127622"/>
-        </w:rPr>
-        <w:t xml:space="preserve"> Ariana </w:t>
-      </w:r>
-      <w:proofErr w:type="spellStart"/>
-      <w:r>
-        <w:rPr>
-          <w:color w:val="127622"/>
-        </w:rPr>
-        <w:t>Maria</w:t>
-      </w:r>
-      <w:proofErr w:type="spellEnd"/>
-      <w:r>
-        <w:rPr>
-          <w:color w:val="127622"/>
-        </w:rPr>
-        <w:t xml:space="preserve"> </w:t>
-      </w:r>
-      <w:proofErr w:type="spellStart"/>
-      <w:r>
-        <w:rPr>
-          <w:color w:val="127622"/>
-        </w:rPr>
-        <w:t>Mihut</w:t>
-      </w:r>
-      <w:proofErr w:type="spellEnd"/>
-      <w:r>
-        <w:rPr>
-          <w:color w:val="127622"/>
-        </w:rPr>
-        <w:t xml:space="preserve"> </w:t>
-      </w:r>
-      <w:r>
-        <w:rPr>
-          <w:color w:val="127622"/>
-        </w:rPr>
         <w:br/>
-        <w:t>Tutor:</w:t>
-      </w:r>
-      <w:r>
-        <w:rPr>
-          <w:color w:val="127622"/>
-        </w:rPr>
-        <w:t xml:space="preserve"> Jesús Ángel Pérez-Roca Fernández</w:t>
       </w:r>
     </w:p>
     <w:p>
@@ -431,194 +927,550 @@
         <w:pStyle w:val="Ttulo1"/>
         <w:pageBreakBefore/>
       </w:pPr>
-      <w:bookmarkStart w:id="0" w:name="_Toc98852713"/>
-      <w:bookmarkStart w:id="1" w:name="_Toc98169271"/>
-      <w:bookmarkStart w:id="2" w:name="__RefHeading___Toc210_3637548136"/>
+      <w:bookmarkStart w:id="1" w:name="_Toc98852713"/>
+      <w:bookmarkStart w:id="2" w:name="_Toc98169271"/>
+      <w:bookmarkStart w:id="3" w:name="__RefHeading___Toc210_3637548136"/>
+    </w:p>
+    <w:p>
+      <w:pPr>
+        <w:pStyle w:val="ContentsHeading"/>
+        <w:tabs>
+          <w:tab w:val="right" w:leader="dot" w:pos="8838"/>
+        </w:tabs>
+      </w:pPr>
+      <w:r>
+        <w:rPr>
+          <w:rFonts w:ascii="Arial" w:eastAsia="Arial" w:hAnsi="Arial" w:cs="Arial"/>
+          <w:b w:val="0"/>
+          <w:bCs w:val="0"/>
+          <w:sz w:val="24"/>
+          <w:szCs w:val="24"/>
+        </w:rPr>
+        <w:fldChar w:fldCharType="begin"/>
+      </w:r>
+      <w:r>
+        <w:instrText xml:space="preserve"> TOC \o "1-9" \u \l 1-9 \h </w:instrText>
+      </w:r>
+      <w:r>
+        <w:rPr>
+          <w:rFonts w:ascii="Arial" w:eastAsia="Arial" w:hAnsi="Arial" w:cs="Arial"/>
+          <w:b w:val="0"/>
+          <w:bCs w:val="0"/>
+          <w:sz w:val="24"/>
+          <w:szCs w:val="24"/>
+        </w:rPr>
+        <w:fldChar w:fldCharType="separate"/>
+      </w:r>
+      <w:r>
+        <w:t>Índice</w:t>
+      </w:r>
+    </w:p>
+    <w:p>
+      <w:pPr>
+        <w:pStyle w:val="ContentsHeading"/>
+        <w:tabs>
+          <w:tab w:val="right" w:leader="dot" w:pos="8838"/>
+        </w:tabs>
+        <w:jc w:val="both"/>
+      </w:pPr>
+    </w:p>
+    <w:p>
+      <w:pPr>
+        <w:pStyle w:val="ContentsHeading"/>
+        <w:tabs>
+          <w:tab w:val="right" w:leader="dot" w:pos="8838"/>
+        </w:tabs>
+        <w:jc w:val="both"/>
+      </w:pPr>
+    </w:p>
+    <w:p>
+      <w:pPr>
+        <w:pStyle w:val="TDC1"/>
+        <w:tabs>
+          <w:tab w:val="right" w:leader="dot" w:pos="9638"/>
+        </w:tabs>
+      </w:pPr>
+      <w:r>
+        <w:t>Resumen ……………………………………………………………………………………………2</w:t>
+      </w:r>
+    </w:p>
+    <w:p>
+      <w:pPr>
+        <w:pStyle w:val="TDC1"/>
+        <w:tabs>
+          <w:tab w:val="right" w:leader="dot" w:pos="9638"/>
+        </w:tabs>
+      </w:pPr>
+      <w:proofErr w:type="spellStart"/>
+      <w:r>
+        <w:t>Abstract</w:t>
+      </w:r>
+      <w:proofErr w:type="spellEnd"/>
+      <w:r>
+        <w:t xml:space="preserve"> ………………………………………………………………………………………</w:t>
+      </w:r>
+      <w:proofErr w:type="gramStart"/>
+      <w:r>
+        <w:t>…….</w:t>
+      </w:r>
+      <w:proofErr w:type="gramEnd"/>
+      <w:r>
+        <w:t>.3</w:t>
+      </w:r>
+    </w:p>
+    <w:p>
+      <w:pPr>
+        <w:pStyle w:val="TDC1"/>
+        <w:tabs>
+          <w:tab w:val="right" w:leader="dot" w:pos="9638"/>
+        </w:tabs>
+      </w:pPr>
+      <w:hyperlink w:anchor="__RefHeading___Toc214_3637548136" w:history="1">
+        <w:r>
+          <w:t>Palabras Clave</w:t>
+        </w:r>
+        <w:r>
+          <w:tab/>
+          <w:t>5</w:t>
+        </w:r>
+      </w:hyperlink>
+    </w:p>
+    <w:p>
+      <w:pPr>
+        <w:pStyle w:val="TDC1"/>
+        <w:tabs>
+          <w:tab w:val="right" w:leader="dot" w:pos="9638"/>
+        </w:tabs>
+      </w:pPr>
+      <w:hyperlink w:anchor="__RefHeading___Toc435_787262955" w:history="1">
+        <w:r>
+          <w:t>Introducción/motivación.</w:t>
+        </w:r>
+        <w:r>
+          <w:tab/>
+          <w:t>11</w:t>
+        </w:r>
+      </w:hyperlink>
+    </w:p>
+    <w:p>
+      <w:pPr>
+        <w:pStyle w:val="TDC1"/>
+        <w:tabs>
+          <w:tab w:val="right" w:leader="dot" w:pos="9638"/>
+        </w:tabs>
+      </w:pPr>
+      <w:hyperlink w:anchor="__RefHeading___Toc437_787262955" w:history="1">
+        <w:r>
+          <w:t>Objetivos.</w:t>
+        </w:r>
+        <w:r>
+          <w:tab/>
+          <w:t>12</w:t>
+        </w:r>
+      </w:hyperlink>
+    </w:p>
+    <w:p>
+      <w:pPr>
+        <w:pStyle w:val="TDC1"/>
+        <w:tabs>
+          <w:tab w:val="right" w:leader="dot" w:pos="9638"/>
+        </w:tabs>
+      </w:pPr>
+      <w:hyperlink w:anchor="__RefHeading___Toc439_787262955" w:history="1">
+        <w:r>
+          <w:t>Estado del arte.</w:t>
+        </w:r>
+        <w:r>
+          <w:tab/>
+          <w:t>13</w:t>
+        </w:r>
+      </w:hyperlink>
+    </w:p>
+    <w:p>
+      <w:pPr>
+        <w:pStyle w:val="TDC1"/>
+        <w:tabs>
+          <w:tab w:val="right" w:leader="dot" w:pos="9638"/>
+        </w:tabs>
+      </w:pPr>
+      <w:hyperlink w:anchor="__RefHeading___Toc441_787262955" w:history="1">
+        <w:r>
+          <w:t>Caso de estudio.</w:t>
+        </w:r>
+        <w:r>
+          <w:tab/>
+          <w:t>14</w:t>
+        </w:r>
+      </w:hyperlink>
+    </w:p>
+    <w:p>
+      <w:pPr>
+        <w:pStyle w:val="TDC1"/>
+        <w:tabs>
+          <w:tab w:val="right" w:leader="dot" w:pos="9638"/>
+        </w:tabs>
+      </w:pPr>
+      <w:hyperlink w:anchor="__RefHeading___Toc443_787262955" w:history="1">
+        <w:r>
+          <w:t>Diagramas.</w:t>
+        </w:r>
+        <w:r>
+          <w:tab/>
+          <w:t>15</w:t>
+        </w:r>
+      </w:hyperlink>
+    </w:p>
+    <w:p>
+      <w:pPr>
+        <w:pStyle w:val="TDC1"/>
+        <w:tabs>
+          <w:tab w:val="right" w:leader="dot" w:pos="9638"/>
+        </w:tabs>
+      </w:pPr>
+      <w:hyperlink w:anchor="__RefHeading___Toc445_787262955" w:history="1">
+        <w:r>
+          <w:t>Desarrollo del proyecto</w:t>
+        </w:r>
+        <w:r>
+          <w:tab/>
+          <w:t>16</w:t>
+        </w:r>
+      </w:hyperlink>
+    </w:p>
+    <w:p>
+      <w:pPr>
+        <w:pStyle w:val="TDC1"/>
+        <w:tabs>
+          <w:tab w:val="right" w:leader="dot" w:pos="9638"/>
+        </w:tabs>
+      </w:pPr>
+      <w:hyperlink w:anchor="__RefHeading___Toc538_2912936503" w:history="1">
+        <w:r>
+          <w:t>Manual Administrador</w:t>
+        </w:r>
+        <w:r>
+          <w:tab/>
+          <w:t>17</w:t>
+        </w:r>
+      </w:hyperlink>
+    </w:p>
+    <w:p>
+      <w:pPr>
+        <w:pStyle w:val="TDC1"/>
+        <w:tabs>
+          <w:tab w:val="right" w:leader="dot" w:pos="9638"/>
+        </w:tabs>
+      </w:pPr>
+      <w:hyperlink w:anchor="__RefHeading___Toc540_2912936503" w:history="1">
+        <w:r>
+          <w:t>Manual Usuario</w:t>
+        </w:r>
+        <w:r>
+          <w:tab/>
+          <w:t>18</w:t>
+        </w:r>
+      </w:hyperlink>
+    </w:p>
+    <w:p>
+      <w:pPr>
+        <w:pStyle w:val="TDC1"/>
+        <w:tabs>
+          <w:tab w:val="right" w:leader="dot" w:pos="9638"/>
+        </w:tabs>
+      </w:pPr>
+      <w:hyperlink w:anchor="__RefHeading___Toc542_2912936503" w:history="1">
+        <w:r>
+          <w:t>Viabilidad tecno-económica.</w:t>
+        </w:r>
+        <w:r>
+          <w:tab/>
+          <w:t>19</w:t>
+        </w:r>
+      </w:hyperlink>
+    </w:p>
+    <w:p>
+      <w:pPr>
+        <w:pStyle w:val="TDC1"/>
+        <w:tabs>
+          <w:tab w:val="right" w:leader="dot" w:pos="9638"/>
+        </w:tabs>
+      </w:pPr>
+      <w:hyperlink w:anchor="__RefHeading___Toc449_787262955" w:history="1">
+        <w:r>
+          <w:t>Trabajo futuro.</w:t>
+        </w:r>
+        <w:r>
+          <w:tab/>
+          <w:t>20</w:t>
+        </w:r>
+      </w:hyperlink>
+    </w:p>
+    <w:p>
+      <w:pPr>
+        <w:pStyle w:val="TDC1"/>
+        <w:tabs>
+          <w:tab w:val="right" w:leader="dot" w:pos="9638"/>
+        </w:tabs>
+      </w:pPr>
+      <w:hyperlink w:anchor="__RefHeading___Toc451_787262955" w:history="1">
+        <w:r>
+          <w:t>Conclusiones.</w:t>
+        </w:r>
+        <w:r>
+          <w:tab/>
+          <w:t>21</w:t>
+        </w:r>
+      </w:hyperlink>
+    </w:p>
+    <w:p>
+      <w:pPr>
+        <w:pStyle w:val="TDC1"/>
+        <w:tabs>
+          <w:tab w:val="right" w:leader="dot" w:pos="9638"/>
+        </w:tabs>
+      </w:pPr>
+      <w:hyperlink w:anchor="__RefHeading___Toc453_787262955" w:history="1">
+        <w:r>
+          <w:t>Biblioteca de recursos web y referencias.</w:t>
+        </w:r>
+        <w:r>
+          <w:tab/>
+          <w:t>22</w:t>
+        </w:r>
+      </w:hyperlink>
+    </w:p>
+    <w:p>
+      <w:pPr>
+        <w:pStyle w:val="TDC1"/>
+        <w:tabs>
+          <w:tab w:val="right" w:leader="dot" w:pos="9638"/>
+        </w:tabs>
+      </w:pPr>
+      <w:hyperlink w:anchor="__RefHeading___Toc455_787262955" w:history="1">
+        <w:r>
+          <w:t>Anexos.</w:t>
+        </w:r>
+        <w:r>
+          <w:tab/>
+          <w:t>23</w:t>
+        </w:r>
+      </w:hyperlink>
+    </w:p>
+    <w:p>
+      <w:pPr>
+        <w:pStyle w:val="Textbody"/>
+      </w:pPr>
+      <w:r>
+        <w:rPr>
+          <w:rFonts w:cs="Mangal"/>
+          <w:szCs w:val="21"/>
+        </w:rPr>
+        <w:fldChar w:fldCharType="end"/>
+      </w:r>
+    </w:p>
+    <w:p>
+      <w:pPr>
+        <w:pStyle w:val="Ttulo1"/>
+        <w:pageBreakBefore/>
+        <w:jc w:val="both"/>
+      </w:pPr>
       <w:r>
         <w:lastRenderedPageBreak/>
         <w:t>Resumen</w:t>
       </w:r>
-      <w:bookmarkEnd w:id="0"/>
+    </w:p>
+    <w:p>
+      <w:pPr>
+        <w:pStyle w:val="Standard"/>
+      </w:pPr>
+    </w:p>
+    <w:p>
+      <w:pPr>
+        <w:pStyle w:val="Standard"/>
+        <w:jc w:val="both"/>
+      </w:pPr>
+      <w:r>
+        <w:t>Mi proyecto representa una aplicación de pantalla en la que el acceso se realiza a través de varios perfiles distintos: cliente, empleado, proveedor, administrador. Cada uno de estos perfiles tiene permisos distintos e incluso el acceso se realiza en función del perfil con el que se conecta el usuario.</w:t>
+      </w:r>
+    </w:p>
+    <w:p>
+      <w:pPr>
+        <w:pStyle w:val="Standard"/>
+        <w:jc w:val="both"/>
+      </w:pPr>
+    </w:p>
+    <w:p>
+      <w:pPr>
+        <w:pStyle w:val="Standard"/>
+        <w:jc w:val="both"/>
+        <w:rPr>
+          <w:u w:val="single"/>
+        </w:rPr>
+      </w:pPr>
+      <w:r>
+        <w:t>Si se accede como cliente, hay tres posibilidades: comprar un servicio, contactar con la empresa o editar el perfil del cliente. En el apartado de contacto, el cliente, tendrá que introducir sus credenciales y contactar o hacer una reclamación.</w:t>
+      </w:r>
+    </w:p>
+    <w:p>
+      <w:pPr>
+        <w:pStyle w:val="Standard"/>
+        <w:jc w:val="both"/>
+      </w:pPr>
+    </w:p>
+    <w:p>
+      <w:pPr>
+        <w:pStyle w:val="Standard"/>
+        <w:jc w:val="both"/>
+      </w:pPr>
+      <w:r>
+        <w:t xml:space="preserve">Si el acceso se hace como empleado, se puede </w:t>
+      </w:r>
+      <w:r>
+        <w:t>dar</w:t>
+      </w:r>
+      <w:r>
+        <w:t xml:space="preserve"> de a</w:t>
+      </w:r>
+      <w:r>
+        <w:t>lta</w:t>
+      </w:r>
+      <w:r>
+        <w:t xml:space="preserve"> un servicio</w:t>
+      </w:r>
+      <w:r>
+        <w:t>, dar</w:t>
+      </w:r>
+      <w:r>
+        <w:t xml:space="preserve"> de baja un s</w:t>
+      </w:r>
+      <w:r>
+        <w:t>ervicio, dar de alta proveedor y responder</w:t>
+      </w:r>
+      <w:r>
+        <w:t xml:space="preserve"> a r</w:t>
+      </w:r>
+      <w:r>
+        <w:t>eclamaciones</w:t>
+      </w:r>
+      <w:r>
+        <w:t xml:space="preserve"> de los clientes</w:t>
+      </w:r>
+      <w:r>
+        <w:t>.</w:t>
+      </w:r>
+    </w:p>
+    <w:p>
+      <w:pPr>
+        <w:pStyle w:val="Standard"/>
+        <w:jc w:val="both"/>
+      </w:pPr>
+    </w:p>
+    <w:p>
+      <w:pPr>
+        <w:pStyle w:val="Standard"/>
+        <w:jc w:val="both"/>
+      </w:pPr>
+      <w:r>
+        <w:t>Si se accede como proveedor, se podrá contactar con un empleado…</w:t>
+      </w:r>
+    </w:p>
+    <w:p>
+      <w:pPr>
+        <w:pStyle w:val="Standard"/>
+        <w:jc w:val="both"/>
+      </w:pPr>
+    </w:p>
+    <w:p>
+      <w:pPr>
+        <w:pStyle w:val="Standard"/>
+        <w:spacing w:line="720" w:lineRule="auto"/>
+        <w:jc w:val="both"/>
+        <w:rPr>
+          <w:u w:val="single"/>
+        </w:rPr>
+      </w:pPr>
+      <w:r>
+        <w:t xml:space="preserve">Si se accede como administrador, se </w:t>
+      </w:r>
+      <w:proofErr w:type="gramStart"/>
+      <w:r>
+        <w:t xml:space="preserve">podrá </w:t>
+      </w:r>
+      <w:r>
+        <w:t xml:space="preserve"> borrar</w:t>
+      </w:r>
+      <w:proofErr w:type="gramEnd"/>
+      <w:r>
+        <w:t xml:space="preserve">, actualizar y crear empleados, servicios, productos, </w:t>
+      </w:r>
+      <w:r>
+        <w:t>tareas.</w:t>
+      </w:r>
+    </w:p>
+    <w:bookmarkEnd w:id="0"/>
+    <w:p>
+      <w:pPr>
+        <w:pStyle w:val="Ttulo1"/>
+        <w:pageBreakBefore/>
+        <w:jc w:val="both"/>
+      </w:pPr>
+    </w:p>
+    <w:p>
+      <w:pPr>
+        <w:pStyle w:val="Ttulo1"/>
+        <w:pageBreakBefore/>
+        <w:jc w:val="both"/>
+      </w:pPr>
+    </w:p>
+    <w:p>
+      <w:pPr>
+        <w:pStyle w:val="Ttulo1"/>
+        <w:pageBreakBefore/>
+      </w:pPr>
+      <w:bookmarkStart w:id="4" w:name="_Toc98852714"/>
+      <w:bookmarkStart w:id="5" w:name="_Toc98169272"/>
+      <w:bookmarkStart w:id="6" w:name="__RefHeading___Toc212_3637548136"/>
       <w:bookmarkEnd w:id="1"/>
       <w:bookmarkEnd w:id="2"/>
-    </w:p>
-    <w:p>
-      <w:pPr>
-        <w:pStyle w:val="Standard"/>
-      </w:pPr>
-    </w:p>
-    <w:p>
-      <w:pPr>
-        <w:pStyle w:val="Standard"/>
-        <w:jc w:val="both"/>
-      </w:pPr>
-      <w:r>
-        <w:t xml:space="preserve">Mi proyecto </w:t>
-      </w:r>
-      <w:r>
-        <w:t>representa una aplicación de pantalla en la que el acceso se realiza a través de varios perfiles distintos: cliente, empleado, proveedor, administrador. Cada uno de estos perfiles tiene permisos distintos e incluso el acceso se realiza en función del perfil con el que se conecta el usuario.</w:t>
-      </w:r>
-    </w:p>
-    <w:p>
-      <w:pPr>
-        <w:pStyle w:val="Standard"/>
-        <w:jc w:val="both"/>
-      </w:pPr>
-    </w:p>
-    <w:p>
-      <w:pPr>
-        <w:pStyle w:val="Standard"/>
-        <w:jc w:val="both"/>
-        <w:rPr>
-          <w:u w:val="single"/>
-        </w:rPr>
-      </w:pPr>
-      <w:r>
-        <w:t>Si se accede como cliente, hay tres posibilidades: comprar un servicio, contactar con la empresa o editar el perfil del cliente.</w:t>
-      </w:r>
-      <w:r>
-        <w:t xml:space="preserve"> En el apartado de contacto, el cliente, tendrá que introducir sus credenciales y contactar o hacer una reclamación.</w:t>
-      </w:r>
-    </w:p>
-    <w:p>
-      <w:pPr>
-        <w:pStyle w:val="Standard"/>
-        <w:jc w:val="both"/>
-      </w:pPr>
-    </w:p>
-    <w:p>
-      <w:pPr>
-        <w:pStyle w:val="Standard"/>
-        <w:jc w:val="both"/>
-      </w:pPr>
-      <w:r>
-        <w:t xml:space="preserve">Si el acceso se hace como empleado, se puede </w:t>
-      </w:r>
-      <w:r>
-        <w:t>dar</w:t>
-      </w:r>
-      <w:r>
-        <w:t xml:space="preserve"> de a</w:t>
-      </w:r>
-      <w:r>
-        <w:t>lta</w:t>
-      </w:r>
-      <w:r>
-        <w:t xml:space="preserve"> un </w:t>
-      </w:r>
-      <w:r>
-        <w:t>s</w:t>
-      </w:r>
-      <w:r>
-        <w:t>ervicio</w:t>
-      </w:r>
-      <w:r>
-        <w:t>, dar</w:t>
-      </w:r>
-      <w:r>
-        <w:t xml:space="preserve"> de baja un s</w:t>
-      </w:r>
-      <w:r>
-        <w:t>ervicio, dar de alta proveedor y responder</w:t>
-      </w:r>
-      <w:r>
-        <w:t xml:space="preserve"> a r</w:t>
-      </w:r>
-      <w:r>
-        <w:t>eclamaciones</w:t>
-      </w:r>
-      <w:r>
-        <w:t xml:space="preserve"> de los clientes</w:t>
-      </w:r>
-      <w:r>
-        <w:t>.</w:t>
-      </w:r>
-    </w:p>
-    <w:p>
-      <w:pPr>
-        <w:pStyle w:val="Standard"/>
-        <w:jc w:val="both"/>
-      </w:pPr>
-    </w:p>
-    <w:p>
-      <w:pPr>
-        <w:pStyle w:val="Standard"/>
-        <w:jc w:val="both"/>
-      </w:pPr>
-      <w:r>
-        <w:t>Si se accede como proveedor, se podrá contactar con un empleado…</w:t>
-      </w:r>
-    </w:p>
-    <w:p>
-      <w:pPr>
-        <w:pStyle w:val="Standard"/>
-        <w:jc w:val="both"/>
-      </w:pPr>
-    </w:p>
-    <w:p>
-      <w:pPr>
-        <w:pStyle w:val="Standard"/>
-        <w:jc w:val="both"/>
-        <w:rPr>
-          <w:u w:val="single"/>
-        </w:rPr>
-      </w:pPr>
-      <w:r>
-        <w:t xml:space="preserve">Si se accede como administrador, se podrá </w:t>
-      </w:r>
-      <w:r>
-        <w:t xml:space="preserve"> borrar, actualizar y crear empleados, servicios, productos, </w:t>
-      </w:r>
-      <w:r>
-        <w:t>tareas.</w:t>
-      </w:r>
+      <w:bookmarkEnd w:id="3"/>
+      <w:proofErr w:type="spellStart"/>
+      <w:r>
+        <w:lastRenderedPageBreak/>
+        <w:t>Abstract</w:t>
+      </w:r>
+      <w:bookmarkEnd w:id="4"/>
+      <w:bookmarkEnd w:id="5"/>
+      <w:bookmarkEnd w:id="6"/>
+      <w:proofErr w:type="spellEnd"/>
+    </w:p>
+    <w:p>
+      <w:pPr>
+        <w:pStyle w:val="Textbody"/>
+      </w:pPr>
+      <w:r>
+        <w:t>Resumen en inglés (una buena traducción, no copiéis directamente del traductor).</w:t>
+      </w:r>
+    </w:p>
+    <w:p>
+      <w:pPr>
+        <w:pStyle w:val="Standard"/>
+      </w:pPr>
     </w:p>
     <w:p>
       <w:pPr>
         <w:pStyle w:val="Ttulo1"/>
         <w:pageBreakBefore/>
       </w:pPr>
-      <w:bookmarkStart w:id="3" w:name="_Toc98852714"/>
-      <w:bookmarkStart w:id="4" w:name="_Toc98169272"/>
-      <w:bookmarkStart w:id="5" w:name="__RefHeading___Toc212_3637548136"/>
-      <w:proofErr w:type="spellStart"/>
-      <w:r>
-        <w:lastRenderedPageBreak/>
-        <w:t>Abstract</w:t>
-      </w:r>
-      <w:bookmarkEnd w:id="3"/>
-      <w:bookmarkEnd w:id="4"/>
-      <w:bookmarkEnd w:id="5"/>
-      <w:proofErr w:type="spellEnd"/>
-    </w:p>
-    <w:p>
-      <w:pPr>
-        <w:pStyle w:val="Textbody"/>
-      </w:pPr>
-      <w:r>
-        <w:t>Resumen en inglés (una buena traducción, no copiéis directamente del traductor).</w:t>
-      </w:r>
-    </w:p>
-    <w:p>
-      <w:pPr>
-        <w:pStyle w:val="Standard"/>
-      </w:pPr>
-    </w:p>
-    <w:p>
-      <w:pPr>
-        <w:pStyle w:val="Ttulo1"/>
-        <w:pageBreakBefore/>
-      </w:pPr>
-      <w:bookmarkStart w:id="6" w:name="_Toc98852715"/>
-      <w:bookmarkStart w:id="7" w:name="_Toc98169273"/>
-      <w:bookmarkStart w:id="8" w:name="__RefHeading___Toc214_3637548136"/>
+      <w:bookmarkStart w:id="7" w:name="_Toc98852715"/>
+      <w:bookmarkStart w:id="8" w:name="_Toc98169273"/>
+      <w:bookmarkStart w:id="9" w:name="__RefHeading___Toc214_3637548136"/>
       <w:r>
         <w:lastRenderedPageBreak/>
         <w:t>Palabras Clave</w:t>
       </w:r>
-      <w:bookmarkEnd w:id="6"/>
       <w:bookmarkEnd w:id="7"/>
       <w:bookmarkEnd w:id="8"/>
+      <w:bookmarkEnd w:id="9"/>
     </w:p>
     <w:p>
       <w:pPr>
@@ -630,6 +1482,7 @@
       <w:pPr>
         <w:pStyle w:val="Textbody"/>
       </w:pPr>
+      <w:bookmarkStart w:id="10" w:name="_Hlk103540025"/>
       <w:r>
         <w:rPr>
           <w:b/>
@@ -827,6 +1680,7 @@
         <w:t>.</w:t>
       </w:r>
     </w:p>
+    <w:bookmarkEnd w:id="10"/>
     <w:p>
       <w:pPr>
         <w:pStyle w:val="Textbody"/>
@@ -874,330 +1728,6 @@
     </w:p>
     <w:p>
       <w:pPr>
-        <w:pStyle w:val="ContentsHeading"/>
-        <w:tabs>
-          <w:tab w:val="right" w:leader="dot" w:pos="8838"/>
-        </w:tabs>
-      </w:pPr>
-      <w:r>
-        <w:rPr>
-          <w:rFonts w:ascii="Arial" w:eastAsia="Arial" w:hAnsi="Arial" w:cs="Arial"/>
-          <w:b w:val="0"/>
-          <w:bCs w:val="0"/>
-          <w:sz w:val="24"/>
-          <w:szCs w:val="24"/>
-        </w:rPr>
-        <w:fldChar w:fldCharType="begin"/>
-      </w:r>
-      <w:r>
-        <w:instrText xml:space="preserve"> TOC \o "1-9" \u \l 1-9 \h </w:instrText>
-      </w:r>
-      <w:r>
-        <w:rPr>
-          <w:rFonts w:ascii="Arial" w:eastAsia="Arial" w:hAnsi="Arial" w:cs="Arial"/>
-          <w:b w:val="0"/>
-          <w:bCs w:val="0"/>
-          <w:sz w:val="24"/>
-          <w:szCs w:val="24"/>
-        </w:rPr>
-        <w:fldChar w:fldCharType="separate"/>
-      </w:r>
-      <w:r>
-        <w:t>Sumario</w:t>
-      </w:r>
-    </w:p>
-    <w:p>
-      <w:pPr>
-        <w:pStyle w:val="ContentsHeading"/>
-        <w:tabs>
-          <w:tab w:val="right" w:leader="dot" w:pos="8838"/>
-        </w:tabs>
-        <w:jc w:val="both"/>
-      </w:pPr>
-    </w:p>
-    <w:p>
-      <w:pPr>
-        <w:pStyle w:val="ContentsHeading"/>
-        <w:tabs>
-          <w:tab w:val="right" w:leader="dot" w:pos="8838"/>
-        </w:tabs>
-        <w:jc w:val="both"/>
-      </w:pPr>
-    </w:p>
-    <w:p>
-      <w:pPr>
-        <w:pStyle w:val="TDC1"/>
-        <w:tabs>
-          <w:tab w:val="right" w:leader="dot" w:pos="9638"/>
-        </w:tabs>
-      </w:pPr>
-      <w:r>
-        <w:t>Resumen ……………………………………………………………………………………………2</w:t>
-      </w:r>
-    </w:p>
-    <w:p>
-      <w:pPr>
-        <w:pStyle w:val="TDC1"/>
-        <w:tabs>
-          <w:tab w:val="right" w:leader="dot" w:pos="9638"/>
-        </w:tabs>
-      </w:pPr>
-      <w:r>
-        <w:t>Abstract ……………………………………………………………………………………………..3</w:t>
-      </w:r>
-    </w:p>
-    <w:p>
-      <w:pPr>
-        <w:pStyle w:val="TDC1"/>
-        <w:tabs>
-          <w:tab w:val="right" w:leader="dot" w:pos="9638"/>
-        </w:tabs>
-      </w:pPr>
-      <w:hyperlink w:anchor="__RefHeading___Toc214_3637548136" w:history="1">
-        <w:r>
-          <w:t>Palabras Clave</w:t>
-        </w:r>
-        <w:r>
-          <w:tab/>
-          <w:t>5</w:t>
-        </w:r>
-      </w:hyperlink>
-    </w:p>
-    <w:p>
-      <w:pPr>
-        <w:pStyle w:val="TDC1"/>
-        <w:tabs>
-          <w:tab w:val="right" w:leader="dot" w:pos="9638"/>
-        </w:tabs>
-      </w:pPr>
-      <w:hyperlink w:anchor="__RefHeading___Toc435_787262955" w:history="1">
-        <w:r>
-          <w:t>Introducción/motivación.</w:t>
-        </w:r>
-        <w:r>
-          <w:tab/>
-          <w:t>11</w:t>
-        </w:r>
-      </w:hyperlink>
-    </w:p>
-    <w:p>
-      <w:pPr>
-        <w:pStyle w:val="TDC1"/>
-        <w:tabs>
-          <w:tab w:val="right" w:leader="dot" w:pos="9638"/>
-        </w:tabs>
-      </w:pPr>
-      <w:hyperlink w:anchor="__RefHeading___Toc437_787262955" w:history="1">
-        <w:r>
-          <w:t>Objetivos.</w:t>
-        </w:r>
-        <w:r>
-          <w:tab/>
-          <w:t>12</w:t>
-        </w:r>
-      </w:hyperlink>
-    </w:p>
-    <w:p>
-      <w:pPr>
-        <w:pStyle w:val="TDC1"/>
-        <w:tabs>
-          <w:tab w:val="right" w:leader="dot" w:pos="9638"/>
-        </w:tabs>
-      </w:pPr>
-      <w:hyperlink w:anchor="__RefHeading___Toc439_787262955" w:history="1">
-        <w:r>
-          <w:t>Estado del arte.</w:t>
-        </w:r>
-        <w:r>
-          <w:tab/>
-          <w:t>13</w:t>
-        </w:r>
-      </w:hyperlink>
-    </w:p>
-    <w:p>
-      <w:pPr>
-        <w:pStyle w:val="TDC1"/>
-        <w:tabs>
-          <w:tab w:val="right" w:leader="dot" w:pos="9638"/>
-        </w:tabs>
-      </w:pPr>
-      <w:hyperlink w:anchor="__RefHeading___Toc441_787262955" w:history="1">
-        <w:r>
-          <w:t>Caso de estudio.</w:t>
-        </w:r>
-        <w:r>
-          <w:tab/>
-          <w:t>14</w:t>
-        </w:r>
-      </w:hyperlink>
-    </w:p>
-    <w:p>
-      <w:pPr>
-        <w:pStyle w:val="TDC1"/>
-        <w:tabs>
-          <w:tab w:val="right" w:leader="dot" w:pos="9638"/>
-        </w:tabs>
-      </w:pPr>
-      <w:hyperlink w:anchor="__RefHeading___Toc443_787262955" w:history="1">
-        <w:r>
-          <w:t>Diagramas.</w:t>
-        </w:r>
-        <w:r>
-          <w:tab/>
-          <w:t>15</w:t>
-        </w:r>
-      </w:hyperlink>
-    </w:p>
-    <w:p>
-      <w:pPr>
-        <w:pStyle w:val="TDC1"/>
-        <w:tabs>
-          <w:tab w:val="right" w:leader="dot" w:pos="9638"/>
-        </w:tabs>
-      </w:pPr>
-      <w:hyperlink w:anchor="__RefHeading___Toc445_787262955" w:history="1">
-        <w:r>
-          <w:t>Desarrollo del proyecto</w:t>
-        </w:r>
-        <w:r>
-          <w:tab/>
-          <w:t>16</w:t>
-        </w:r>
-      </w:hyperlink>
-    </w:p>
-    <w:p>
-      <w:pPr>
-        <w:pStyle w:val="TDC1"/>
-        <w:tabs>
-          <w:tab w:val="right" w:leader="dot" w:pos="9638"/>
-        </w:tabs>
-      </w:pPr>
-      <w:hyperlink w:anchor="__RefHeading___Toc538_2912936503" w:history="1">
-        <w:r>
-          <w:t>Manual Administrador</w:t>
-        </w:r>
-        <w:r>
-          <w:tab/>
-          <w:t>17</w:t>
-        </w:r>
-      </w:hyperlink>
-    </w:p>
-    <w:p>
-      <w:pPr>
-        <w:pStyle w:val="TDC1"/>
-        <w:tabs>
-          <w:tab w:val="right" w:leader="dot" w:pos="9638"/>
-        </w:tabs>
-      </w:pPr>
-      <w:hyperlink w:anchor="__RefHeading___Toc540_2912936503" w:history="1">
-        <w:r>
-          <w:t>Manual Usuario</w:t>
-        </w:r>
-        <w:r>
-          <w:tab/>
-          <w:t>18</w:t>
-        </w:r>
-      </w:hyperlink>
-    </w:p>
-    <w:p>
-      <w:pPr>
-        <w:pStyle w:val="TDC1"/>
-        <w:tabs>
-          <w:tab w:val="right" w:leader="dot" w:pos="9638"/>
-        </w:tabs>
-      </w:pPr>
-      <w:hyperlink w:anchor="__RefHeading___Toc542_2912936503" w:history="1">
-        <w:r>
-          <w:t>Viabilidad tecno-económica.</w:t>
-        </w:r>
-        <w:r>
-          <w:tab/>
-          <w:t>19</w:t>
-        </w:r>
-      </w:hyperlink>
-    </w:p>
-    <w:p>
-      <w:pPr>
-        <w:pStyle w:val="TDC1"/>
-        <w:tabs>
-          <w:tab w:val="right" w:leader="dot" w:pos="9638"/>
-        </w:tabs>
-      </w:pPr>
-      <w:hyperlink w:anchor="__RefHeading___Toc449_787262955" w:history="1">
-        <w:r>
-          <w:t>Trabajo futuro.</w:t>
-        </w:r>
-        <w:r>
-          <w:tab/>
-          <w:t>20</w:t>
-        </w:r>
-      </w:hyperlink>
-    </w:p>
-    <w:p>
-      <w:pPr>
-        <w:pStyle w:val="TDC1"/>
-        <w:tabs>
-          <w:tab w:val="right" w:leader="dot" w:pos="9638"/>
-        </w:tabs>
-      </w:pPr>
-      <w:hyperlink w:anchor="__RefHeading___Toc451_787262955" w:history="1">
-        <w:r>
-          <w:t>Conclusiones.</w:t>
-        </w:r>
-        <w:r>
-          <w:tab/>
-          <w:t>21</w:t>
-        </w:r>
-      </w:hyperlink>
-    </w:p>
-    <w:p>
-      <w:pPr>
-        <w:pStyle w:val="TDC1"/>
-        <w:tabs>
-          <w:tab w:val="right" w:leader="dot" w:pos="9638"/>
-        </w:tabs>
-      </w:pPr>
-      <w:hyperlink w:anchor="__RefHeading___Toc453_787262955" w:history="1">
-        <w:r>
-          <w:t>Biblioteca de recursos web y referencias.</w:t>
-        </w:r>
-        <w:r>
-          <w:tab/>
-          <w:t>22</w:t>
-        </w:r>
-      </w:hyperlink>
-    </w:p>
-    <w:p>
-      <w:pPr>
-        <w:pStyle w:val="TDC1"/>
-        <w:tabs>
-          <w:tab w:val="right" w:leader="dot" w:pos="9638"/>
-        </w:tabs>
-      </w:pPr>
-      <w:hyperlink w:anchor="__RefHeading___Toc455_787262955" w:history="1">
-        <w:r>
-          <w:t>Anexos.</w:t>
-        </w:r>
-        <w:r>
-          <w:tab/>
-          <w:t>23</w:t>
-        </w:r>
-      </w:hyperlink>
-    </w:p>
-    <w:p>
-      <w:pPr>
-        <w:pStyle w:val="Textbody"/>
-      </w:pPr>
-      <w:r>
-        <w:rPr>
-          <w:rFonts w:cs="Mangal"/>
-          <w:szCs w:val="21"/>
-        </w:rPr>
-        <w:fldChar w:fldCharType="end"/>
-      </w:r>
-    </w:p>
-    <w:p>
-      <w:pPr>
         <w:pageBreakBefore/>
         <w:suppressAutoHyphens w:val="0"/>
       </w:pPr>
@@ -1212,16 +1742,16 @@
         <w:pStyle w:val="Ttulo1"/>
         <w:pageBreakBefore/>
       </w:pPr>
-      <w:bookmarkStart w:id="9" w:name="_Toc98852716"/>
-      <w:bookmarkStart w:id="10" w:name="_Toc98169274"/>
-      <w:bookmarkStart w:id="11" w:name="__RefHeading___Toc435_787262955"/>
+      <w:bookmarkStart w:id="11" w:name="_Toc98852716"/>
+      <w:bookmarkStart w:id="12" w:name="_Toc98169274"/>
+      <w:bookmarkStart w:id="13" w:name="__RefHeading___Toc435_787262955"/>
       <w:r>
         <w:lastRenderedPageBreak/>
         <w:t>Introducción/motivación.</w:t>
       </w:r>
-      <w:bookmarkEnd w:id="9"/>
-      <w:bookmarkEnd w:id="10"/>
       <w:bookmarkEnd w:id="11"/>
+      <w:bookmarkEnd w:id="12"/>
+      <w:bookmarkEnd w:id="13"/>
     </w:p>
     <w:p>
       <w:pPr>
@@ -1236,16 +1766,16 @@
         <w:pStyle w:val="Ttulo1"/>
         <w:pageBreakBefore/>
       </w:pPr>
-      <w:bookmarkStart w:id="12" w:name="_Toc98852717"/>
-      <w:bookmarkStart w:id="13" w:name="_Toc98169275"/>
-      <w:bookmarkStart w:id="14" w:name="__RefHeading___Toc437_787262955"/>
+      <w:bookmarkStart w:id="14" w:name="_Toc98852717"/>
+      <w:bookmarkStart w:id="15" w:name="_Toc98169275"/>
+      <w:bookmarkStart w:id="16" w:name="__RefHeading___Toc437_787262955"/>
       <w:r>
         <w:lastRenderedPageBreak/>
         <w:t>Objetivos.</w:t>
       </w:r>
-      <w:bookmarkEnd w:id="12"/>
-      <w:bookmarkEnd w:id="13"/>
       <w:bookmarkEnd w:id="14"/>
+      <w:bookmarkEnd w:id="15"/>
+      <w:bookmarkEnd w:id="16"/>
     </w:p>
     <w:p>
       <w:pPr>
@@ -1260,16 +1790,16 @@
         <w:pStyle w:val="Ttulo1"/>
         <w:pageBreakBefore/>
       </w:pPr>
-      <w:bookmarkStart w:id="15" w:name="_Toc98852718"/>
-      <w:bookmarkStart w:id="16" w:name="_Toc98169276"/>
-      <w:bookmarkStart w:id="17" w:name="__RefHeading___Toc439_787262955"/>
+      <w:bookmarkStart w:id="17" w:name="_Toc98852718"/>
+      <w:bookmarkStart w:id="18" w:name="_Toc98169276"/>
+      <w:bookmarkStart w:id="19" w:name="__RefHeading___Toc439_787262955"/>
       <w:r>
         <w:lastRenderedPageBreak/>
         <w:t>Estado del arte.</w:t>
       </w:r>
-      <w:bookmarkEnd w:id="15"/>
-      <w:bookmarkEnd w:id="16"/>
       <w:bookmarkEnd w:id="17"/>
+      <w:bookmarkEnd w:id="18"/>
+      <w:bookmarkEnd w:id="19"/>
     </w:p>
     <w:p>
       <w:pPr>
@@ -1284,16 +1814,16 @@
         <w:pStyle w:val="Ttulo1"/>
         <w:pageBreakBefore/>
       </w:pPr>
-      <w:bookmarkStart w:id="18" w:name="_Toc98852719"/>
-      <w:bookmarkStart w:id="19" w:name="_Toc98169277"/>
-      <w:bookmarkStart w:id="20" w:name="__RefHeading___Toc441_787262955"/>
+      <w:bookmarkStart w:id="20" w:name="_Toc98852719"/>
+      <w:bookmarkStart w:id="21" w:name="_Toc98169277"/>
+      <w:bookmarkStart w:id="22" w:name="__RefHeading___Toc441_787262955"/>
       <w:r>
         <w:lastRenderedPageBreak/>
         <w:t>Caso de estudio.</w:t>
       </w:r>
-      <w:bookmarkEnd w:id="18"/>
-      <w:bookmarkEnd w:id="19"/>
       <w:bookmarkEnd w:id="20"/>
+      <w:bookmarkEnd w:id="21"/>
+      <w:bookmarkEnd w:id="22"/>
     </w:p>
     <w:p>
       <w:pPr>
@@ -1308,16 +1838,16 @@
         <w:pStyle w:val="Ttulo1"/>
         <w:pageBreakBefore/>
       </w:pPr>
-      <w:bookmarkStart w:id="21" w:name="_Toc98852720"/>
-      <w:bookmarkStart w:id="22" w:name="_Toc98169278"/>
-      <w:bookmarkStart w:id="23" w:name="__RefHeading___Toc443_787262955"/>
+      <w:bookmarkStart w:id="23" w:name="_Toc98852720"/>
+      <w:bookmarkStart w:id="24" w:name="_Toc98169278"/>
+      <w:bookmarkStart w:id="25" w:name="__RefHeading___Toc443_787262955"/>
       <w:r>
         <w:lastRenderedPageBreak/>
         <w:t>Diagramas.</w:t>
       </w:r>
-      <w:bookmarkEnd w:id="21"/>
-      <w:bookmarkEnd w:id="22"/>
       <w:bookmarkEnd w:id="23"/>
+      <w:bookmarkEnd w:id="24"/>
+      <w:bookmarkEnd w:id="25"/>
     </w:p>
     <w:p>
       <w:pPr>
@@ -1371,16 +1901,16 @@
         <w:pStyle w:val="Ttulo1"/>
         <w:pageBreakBefore/>
       </w:pPr>
-      <w:bookmarkStart w:id="24" w:name="_Toc98852721"/>
-      <w:bookmarkStart w:id="25" w:name="_Toc98169279"/>
-      <w:bookmarkStart w:id="26" w:name="__RefHeading___Toc445_787262955"/>
+      <w:bookmarkStart w:id="26" w:name="_Toc98852721"/>
+      <w:bookmarkStart w:id="27" w:name="_Toc98169279"/>
+      <w:bookmarkStart w:id="28" w:name="__RefHeading___Toc445_787262955"/>
       <w:r>
         <w:lastRenderedPageBreak/>
         <w:t>Desarrollo del proyecto</w:t>
       </w:r>
-      <w:bookmarkEnd w:id="24"/>
-      <w:bookmarkEnd w:id="25"/>
       <w:bookmarkEnd w:id="26"/>
+      <w:bookmarkEnd w:id="27"/>
+      <w:bookmarkEnd w:id="28"/>
     </w:p>
     <w:p>
       <w:r>
@@ -1398,31 +1928,31 @@
         <w:pStyle w:val="Ttulo1"/>
         <w:pageBreakBefore/>
       </w:pPr>
-      <w:bookmarkStart w:id="27" w:name="__RefHeading___Toc538_2912936503"/>
-      <w:bookmarkStart w:id="28" w:name="_Toc98852722"/>
-      <w:bookmarkStart w:id="29" w:name="_Toc98169280"/>
-      <w:bookmarkStart w:id="30" w:name="__RefHeading___Toc447_787262955"/>
+      <w:bookmarkStart w:id="29" w:name="__RefHeading___Toc538_2912936503"/>
+      <w:bookmarkStart w:id="30" w:name="_Toc98852722"/>
+      <w:bookmarkStart w:id="31" w:name="_Toc98169280"/>
+      <w:bookmarkStart w:id="32" w:name="__RefHeading___Toc447_787262955"/>
       <w:r>
         <w:lastRenderedPageBreak/>
         <w:t>Manual Administrador</w:t>
       </w:r>
-      <w:bookmarkEnd w:id="27"/>
-      <w:bookmarkEnd w:id="28"/>
       <w:bookmarkEnd w:id="29"/>
-    </w:p>
-    <w:p>
-      <w:bookmarkStart w:id="31" w:name="_Hlk98088313"/>
+      <w:bookmarkEnd w:id="30"/>
+      <w:bookmarkEnd w:id="31"/>
+    </w:p>
+    <w:p>
+      <w:bookmarkStart w:id="33" w:name="_Hlk98088313"/>
       <w:r>
         <w:rPr>
           <w:vertAlign w:val="superscript"/>
         </w:rPr>
         <w:tab/>
       </w:r>
-      <w:bookmarkEnd w:id="31"/>
+      <w:bookmarkEnd w:id="33"/>
       <w:r>
         <w:tab/>
       </w:r>
-      <w:bookmarkStart w:id="32" w:name="_Hlk98169211"/>
+      <w:bookmarkStart w:id="34" w:name="_Hlk98169211"/>
       <w:r>
         <w:t>Para una correcta evaluación y revisión es indispensable que el proyecto realizado disponga de algún mecanismo (script SQL, sistema de migraciones, etc.) correctamente configurado para poder cargar los datos de prueba y configurar la BBDD sin tener que hacer ingeniería inversa.</w:t>
       </w:r>
@@ -1430,10 +1960,17 @@
     <w:p>
       <w:r>
         <w:tab/>
-        <w:t>Además tendréis que crear un apartado, bien en la propia memoria, bien en anexos explicando claramente como instalar y lanzar la aplicación en cualquier máquina.</w:t>
-      </w:r>
-    </w:p>
-    <w:bookmarkEnd w:id="32"/>
+      </w:r>
+      <w:proofErr w:type="gramStart"/>
+      <w:r>
+        <w:t>Además</w:t>
+      </w:r>
+      <w:proofErr w:type="gramEnd"/>
+      <w:r>
+        <w:t xml:space="preserve"> tendréis que crear un apartado, bien en la propia memoria, bien en anexos explicando claramente como instalar y lanzar la aplicación en cualquier máquina.</w:t>
+      </w:r>
+    </w:p>
+    <w:bookmarkEnd w:id="34"/>
     <w:p>
       <w:pPr>
         <w:pStyle w:val="Textbody"/>
@@ -1444,22 +1981,22 @@
         <w:pStyle w:val="Ttulo1"/>
         <w:pageBreakBefore/>
       </w:pPr>
-      <w:bookmarkStart w:id="33" w:name="_Toc98852723"/>
-      <w:bookmarkStart w:id="34" w:name="__RefHeading___Toc540_2912936503"/>
-      <w:bookmarkStart w:id="35" w:name="_Toc98169281"/>
+      <w:bookmarkStart w:id="35" w:name="_Toc98852723"/>
+      <w:bookmarkStart w:id="36" w:name="__RefHeading___Toc540_2912936503"/>
+      <w:bookmarkStart w:id="37" w:name="_Toc98169281"/>
       <w:r>
         <w:lastRenderedPageBreak/>
         <w:t>Manual Usuario</w:t>
       </w:r>
-      <w:bookmarkEnd w:id="33"/>
-      <w:bookmarkEnd w:id="34"/>
       <w:bookmarkEnd w:id="35"/>
+      <w:bookmarkEnd w:id="36"/>
+      <w:bookmarkEnd w:id="37"/>
     </w:p>
     <w:p>
       <w:pPr>
         <w:pStyle w:val="Textbody"/>
       </w:pPr>
-      <w:bookmarkStart w:id="36" w:name="_Hlk98169185"/>
+      <w:bookmarkStart w:id="38" w:name="_Hlk98169185"/>
       <w:r>
         <w:t>Mostrar las diferentes vistas de la aplicación (capturas de pantalla, realizadas correctamente y que se vean bien) y explicar su funcionamiento.</w:t>
       </w:r>
@@ -1469,25 +2006,33 @@
         <w:pStyle w:val="Ttulo1"/>
         <w:pageBreakBefore/>
       </w:pPr>
-      <w:bookmarkStart w:id="37" w:name="__RefHeading___Toc542_2912936503"/>
-      <w:bookmarkStart w:id="38" w:name="_Toc98852724"/>
-      <w:bookmarkStart w:id="39" w:name="_Toc98169282"/>
-      <w:bookmarkEnd w:id="36"/>
+      <w:bookmarkStart w:id="39" w:name="__RefHeading___Toc542_2912936503"/>
+      <w:bookmarkStart w:id="40" w:name="_Toc98852724"/>
+      <w:bookmarkStart w:id="41" w:name="_Toc98169282"/>
+      <w:bookmarkEnd w:id="38"/>
       <w:r>
         <w:lastRenderedPageBreak/>
         <w:t>Viabilidad tecno-económica.</w:t>
       </w:r>
-      <w:bookmarkEnd w:id="30"/>
-      <w:bookmarkEnd w:id="37"/>
-      <w:bookmarkEnd w:id="38"/>
+      <w:bookmarkEnd w:id="32"/>
       <w:bookmarkEnd w:id="39"/>
+      <w:bookmarkEnd w:id="40"/>
+      <w:bookmarkEnd w:id="41"/>
     </w:p>
     <w:p>
       <w:pPr>
         <w:pStyle w:val="Textbody"/>
       </w:pPr>
       <w:r>
-        <w:t>Explicar cuánto costaría implementar el proyecto teniendo en cuenta los costes del hardware y/o software necesarios para su funcionamiento y comentar si sería rentable.</w:t>
+        <w:t xml:space="preserve">Explicar cuánto costaría implementar el proyecto teniendo en cuenta los costes del hardware y/o </w:t>
+      </w:r>
+      <w:proofErr w:type="gramStart"/>
+      <w:r>
+        <w:t>software necesarios</w:t>
+      </w:r>
+      <w:proofErr w:type="gramEnd"/>
+      <w:r>
+        <w:t xml:space="preserve"> para su funcionamiento y comentar si sería rentable.</w:t>
       </w:r>
     </w:p>
     <w:p>
@@ -1515,16 +2060,16 @@
         <w:pStyle w:val="Ttulo1"/>
         <w:pageBreakBefore/>
       </w:pPr>
-      <w:bookmarkStart w:id="40" w:name="_Toc98852725"/>
-      <w:bookmarkStart w:id="41" w:name="_Toc98169283"/>
-      <w:bookmarkStart w:id="42" w:name="__RefHeading___Toc449_787262955"/>
+      <w:bookmarkStart w:id="42" w:name="_Toc98852725"/>
+      <w:bookmarkStart w:id="43" w:name="_Toc98169283"/>
+      <w:bookmarkStart w:id="44" w:name="__RefHeading___Toc449_787262955"/>
       <w:r>
         <w:lastRenderedPageBreak/>
         <w:t>Trabajo futuro.</w:t>
       </w:r>
-      <w:bookmarkEnd w:id="40"/>
-      <w:bookmarkEnd w:id="41"/>
       <w:bookmarkEnd w:id="42"/>
+      <w:bookmarkEnd w:id="43"/>
+      <w:bookmarkEnd w:id="44"/>
     </w:p>
     <w:p>
       <w:pPr>
@@ -1539,16 +2084,16 @@
         <w:pStyle w:val="Ttulo1"/>
         <w:pageBreakBefore/>
       </w:pPr>
-      <w:bookmarkStart w:id="43" w:name="_Toc98852726"/>
-      <w:bookmarkStart w:id="44" w:name="_Toc98169284"/>
-      <w:bookmarkStart w:id="45" w:name="__RefHeading___Toc451_787262955"/>
+      <w:bookmarkStart w:id="45" w:name="_Toc98852726"/>
+      <w:bookmarkStart w:id="46" w:name="_Toc98169284"/>
+      <w:bookmarkStart w:id="47" w:name="__RefHeading___Toc451_787262955"/>
       <w:r>
         <w:lastRenderedPageBreak/>
         <w:t>Conclusiones.</w:t>
       </w:r>
-      <w:bookmarkEnd w:id="43"/>
-      <w:bookmarkEnd w:id="44"/>
       <w:bookmarkEnd w:id="45"/>
+      <w:bookmarkEnd w:id="46"/>
+      <w:bookmarkEnd w:id="47"/>
     </w:p>
     <w:p>
       <w:pPr>
@@ -1563,16 +2108,16 @@
         <w:pStyle w:val="Ttulo1"/>
         <w:pageBreakBefore/>
       </w:pPr>
-      <w:bookmarkStart w:id="46" w:name="_Toc98852727"/>
-      <w:bookmarkStart w:id="47" w:name="_Toc98169285"/>
-      <w:bookmarkStart w:id="48" w:name="__RefHeading___Toc453_787262955"/>
+      <w:bookmarkStart w:id="48" w:name="_Toc98852727"/>
+      <w:bookmarkStart w:id="49" w:name="_Toc98169285"/>
+      <w:bookmarkStart w:id="50" w:name="__RefHeading___Toc453_787262955"/>
       <w:r>
         <w:lastRenderedPageBreak/>
         <w:t>Biblioteca de recursos web y referencias.</w:t>
       </w:r>
-      <w:bookmarkEnd w:id="46"/>
-      <w:bookmarkEnd w:id="47"/>
       <w:bookmarkEnd w:id="48"/>
+      <w:bookmarkEnd w:id="49"/>
+      <w:bookmarkEnd w:id="50"/>
     </w:p>
     <w:p>
       <w:pPr>
@@ -1782,16 +2327,16 @@
         <w:pStyle w:val="Ttulo1"/>
         <w:pageBreakBefore/>
       </w:pPr>
-      <w:bookmarkStart w:id="49" w:name="_Toc98852728"/>
-      <w:bookmarkStart w:id="50" w:name="_Toc98169286"/>
-      <w:bookmarkStart w:id="51" w:name="__RefHeading___Toc455_787262955"/>
+      <w:bookmarkStart w:id="51" w:name="_Toc98852728"/>
+      <w:bookmarkStart w:id="52" w:name="_Toc98169286"/>
+      <w:bookmarkStart w:id="53" w:name="__RefHeading___Toc455_787262955"/>
       <w:r>
         <w:lastRenderedPageBreak/>
         <w:t>Anexos.</w:t>
       </w:r>
-      <w:bookmarkEnd w:id="49"/>
-      <w:bookmarkEnd w:id="50"/>
       <w:bookmarkEnd w:id="51"/>
+      <w:bookmarkEnd w:id="52"/>
+      <w:bookmarkEnd w:id="53"/>
     </w:p>
     <w:sectPr>
       <w:headerReference w:type="default" r:id="rId14"/>
@@ -1806,7 +2351,7 @@
 </file>
 
 <file path=word/endnotes.xml><?xml version="1.0" encoding="utf-8"?>
-<w:endnotes xmlns:wpc="http://schemas.microsoft.com/office/word/2010/wordprocessingCanvas" xmlns:cx="http://schemas.microsoft.com/office/drawing/2014/chartex" xmlns:cx1="http://schemas.microsoft.com/office/drawing/2015/9/8/chartex" xmlns:cx2="http://schemas.microsoft.com/office/drawing/2015/10/21/chartex" xmlns:cx3="http://schemas.microsoft.com/office/drawing/2016/5/9/chartex" xmlns:cx4="http://schemas.microsoft.com/office/drawing/2016/5/10/chartex" xmlns:cx5="http://schemas.microsoft.com/office/drawing/2016/5/11/chartex" xmlns:cx6="http://schemas.microsoft.com/office/drawing/2016/5/12/chartex" xmlns:cx7="http://schemas.microsoft.com/office/drawing/2016/5/13/chartex" xmlns:cx8="http://schemas.microsoft.com/office/drawing/2016/5/14/chartex" xmlns:mc="http://schemas.openxmlformats.org/markup-compatibility/2006" xmlns:aink="http://schemas.microsoft.com/office/drawing/2016/ink" xmlns:am3d="http://schemas.microsoft.com/office/drawing/2017/model3d" xmlns:o="urn:schemas-microsoft-com:office:office" xmlns:r="http://schemas.openxmlformats.org/officeDocument/2006/relationships" xmlns:m="http://schemas.openxmlformats.org/officeDocument/2006/math" xmlns:v="urn:schemas-microsoft-com:vml" xmlns:wp14="http://schemas.microsoft.com/office/word/2010/wordprocessingDrawing" xmlns:wp="http://schemas.openxmlformats.org/drawingml/2006/wordprocessingDrawing" xmlns:w10="urn:schemas-microsoft-com:office:word" xmlns:w="http://schemas.openxmlformats.org/wordprocessingml/2006/main" xmlns:w14="http://schemas.microsoft.com/office/word/2010/wordml" xmlns:w15="http://schemas.microsoft.com/office/word/2012/wordml" xmlns:w16cex="http://schemas.microsoft.com/office/word/2018/wordml/cex" xmlns:w16cid="http://schemas.microsoft.com/office/word/2016/wordml/cid" xmlns:w16="http://schemas.microsoft.com/office/word/2018/wordml" xmlns:w16sdtdh="http://schemas.microsoft.com/office/word/2020/wordml/sdtdatahash" xmlns:w16se="http://schemas.microsoft.com/office/word/2015/wordml/symex" xmlns:wpg="http://schemas.microsoft.com/office/word/2010/wordprocessingGroup" xmlns:wpi="http://schemas.microsoft.com/office/word/2010/wordprocessingInk" xmlns:wne="http://schemas.microsoft.com/office/word/2006/wordml" xmlns:wps="http://schemas.microsoft.com/office/word/2010/wordprocessingShape" mc:Ignorable="w14 w15 w16se w16cid w16 w16cex w16sdtdh wp14">
+<w:endnotes xmlns:wpc="http://schemas.microsoft.com/office/word/2010/wordprocessingCanvas" xmlns:cx="http://schemas.microsoft.com/office/drawing/2014/chartex" xmlns:cx1="http://schemas.microsoft.com/office/drawing/2015/9/8/chartex" xmlns:cx2="http://schemas.microsoft.com/office/drawing/2015/10/21/chartex" xmlns:cx3="http://schemas.microsoft.com/office/drawing/2016/5/9/chartex" xmlns:cx4="http://schemas.microsoft.com/office/drawing/2016/5/10/chartex" xmlns:cx5="http://schemas.microsoft.com/office/drawing/2016/5/11/chartex" xmlns:cx6="http://schemas.microsoft.com/office/drawing/2016/5/12/chartex" xmlns:cx7="http://schemas.microsoft.com/office/drawing/2016/5/13/chartex" xmlns:cx8="http://schemas.microsoft.com/office/drawing/2016/5/14/chartex" xmlns:mc="http://schemas.openxmlformats.org/markup-compatibility/2006" xmlns:aink="http://schemas.microsoft.com/office/drawing/2016/ink" xmlns:am3d="http://schemas.microsoft.com/office/drawing/2017/model3d" xmlns:o="urn:schemas-microsoft-com:office:office" xmlns:oel="http://schemas.microsoft.com/office/2019/extlst" xmlns:r="http://schemas.openxmlformats.org/officeDocument/2006/relationships" xmlns:m="http://schemas.openxmlformats.org/officeDocument/2006/math" xmlns:v="urn:schemas-microsoft-com:vml" xmlns:wp14="http://schemas.microsoft.com/office/word/2010/wordprocessingDrawing" xmlns:wp="http://schemas.openxmlformats.org/drawingml/2006/wordprocessingDrawing" xmlns:w10="urn:schemas-microsoft-com:office:word" xmlns:w="http://schemas.openxmlformats.org/wordprocessingml/2006/main" xmlns:w14="http://schemas.microsoft.com/office/word/2010/wordml" xmlns:w15="http://schemas.microsoft.com/office/word/2012/wordml" xmlns:w16cex="http://schemas.microsoft.com/office/word/2018/wordml/cex" xmlns:w16cid="http://schemas.microsoft.com/office/word/2016/wordml/cid" xmlns:w16="http://schemas.microsoft.com/office/word/2018/wordml" xmlns:w16sdtdh="http://schemas.microsoft.com/office/word/2020/wordml/sdtdatahash" xmlns:w16se="http://schemas.microsoft.com/office/word/2015/wordml/symex" xmlns:wpg="http://schemas.microsoft.com/office/word/2010/wordprocessingGroup" xmlns:wpi="http://schemas.microsoft.com/office/word/2010/wordprocessingInk" xmlns:wne="http://schemas.microsoft.com/office/word/2006/wordml" xmlns:wps="http://schemas.microsoft.com/office/word/2010/wordprocessingShape" mc:Ignorable="w14 w15 w16se w16cid w16 w16cex w16sdtdh wp14">
   <w:endnote w:type="separator" w:id="-1">
     <w:p>
       <w:pPr>
@@ -1831,7 +2376,7 @@
 </file>
 
 <file path=word/footer1.xml><?xml version="1.0" encoding="utf-8"?>
-<w:ftr xmlns:wpc="http://schemas.microsoft.com/office/word/2010/wordprocessingCanvas" xmlns:cx="http://schemas.microsoft.com/office/drawing/2014/chartex" xmlns:cx1="http://schemas.microsoft.com/office/drawing/2015/9/8/chartex" xmlns:cx2="http://schemas.microsoft.com/office/drawing/2015/10/21/chartex" xmlns:cx3="http://schemas.microsoft.com/office/drawing/2016/5/9/chartex" xmlns:cx4="http://schemas.microsoft.com/office/drawing/2016/5/10/chartex" xmlns:cx5="http://schemas.microsoft.com/office/drawing/2016/5/11/chartex" xmlns:cx6="http://schemas.microsoft.com/office/drawing/2016/5/12/chartex" xmlns:cx7="http://schemas.microsoft.com/office/drawing/2016/5/13/chartex" xmlns:cx8="http://schemas.microsoft.com/office/drawing/2016/5/14/chartex" xmlns:mc="http://schemas.openxmlformats.org/markup-compatibility/2006" xmlns:aink="http://schemas.microsoft.com/office/drawing/2016/ink" xmlns:am3d="http://schemas.microsoft.com/office/drawing/2017/model3d" xmlns:o="urn:schemas-microsoft-com:office:office" xmlns:r="http://schemas.openxmlformats.org/officeDocument/2006/relationships" xmlns:m="http://schemas.openxmlformats.org/officeDocument/2006/math" xmlns:v="urn:schemas-microsoft-com:vml" xmlns:wp14="http://schemas.microsoft.com/office/word/2010/wordprocessingDrawing" xmlns:wp="http://schemas.openxmlformats.org/drawingml/2006/wordprocessingDrawing" xmlns:w10="urn:schemas-microsoft-com:office:word" xmlns:w="http://schemas.openxmlformats.org/wordprocessingml/2006/main" xmlns:w14="http://schemas.microsoft.com/office/word/2010/wordml" xmlns:w15="http://schemas.microsoft.com/office/word/2012/wordml" xmlns:w16cex="http://schemas.microsoft.com/office/word/2018/wordml/cex" xmlns:w16cid="http://schemas.microsoft.com/office/word/2016/wordml/cid" xmlns:w16="http://schemas.microsoft.com/office/word/2018/wordml" xmlns:w16sdtdh="http://schemas.microsoft.com/office/word/2020/wordml/sdtdatahash" xmlns:w16se="http://schemas.microsoft.com/office/word/2015/wordml/symex" xmlns:wpg="http://schemas.microsoft.com/office/word/2010/wordprocessingGroup" xmlns:wpi="http://schemas.microsoft.com/office/word/2010/wordprocessingInk" xmlns:wne="http://schemas.microsoft.com/office/word/2006/wordml" xmlns:wps="http://schemas.microsoft.com/office/word/2010/wordprocessingShape" mc:Ignorable="w14 w15 w16se w16cid w16 w16cex w16sdtdh wp14">
+<w:ftr xmlns:wpc="http://schemas.microsoft.com/office/word/2010/wordprocessingCanvas" xmlns:cx="http://schemas.microsoft.com/office/drawing/2014/chartex" xmlns:cx1="http://schemas.microsoft.com/office/drawing/2015/9/8/chartex" xmlns:cx2="http://schemas.microsoft.com/office/drawing/2015/10/21/chartex" xmlns:cx3="http://schemas.microsoft.com/office/drawing/2016/5/9/chartex" xmlns:cx4="http://schemas.microsoft.com/office/drawing/2016/5/10/chartex" xmlns:cx5="http://schemas.microsoft.com/office/drawing/2016/5/11/chartex" xmlns:cx6="http://schemas.microsoft.com/office/drawing/2016/5/12/chartex" xmlns:cx7="http://schemas.microsoft.com/office/drawing/2016/5/13/chartex" xmlns:cx8="http://schemas.microsoft.com/office/drawing/2016/5/14/chartex" xmlns:mc="http://schemas.openxmlformats.org/markup-compatibility/2006" xmlns:aink="http://schemas.microsoft.com/office/drawing/2016/ink" xmlns:am3d="http://schemas.microsoft.com/office/drawing/2017/model3d" xmlns:o="urn:schemas-microsoft-com:office:office" xmlns:oel="http://schemas.microsoft.com/office/2019/extlst" xmlns:r="http://schemas.openxmlformats.org/officeDocument/2006/relationships" xmlns:m="http://schemas.openxmlformats.org/officeDocument/2006/math" xmlns:v="urn:schemas-microsoft-com:vml" xmlns:wp14="http://schemas.microsoft.com/office/word/2010/wordprocessingDrawing" xmlns:wp="http://schemas.openxmlformats.org/drawingml/2006/wordprocessingDrawing" xmlns:w10="urn:schemas-microsoft-com:office:word" xmlns:w="http://schemas.openxmlformats.org/wordprocessingml/2006/main" xmlns:w14="http://schemas.microsoft.com/office/word/2010/wordml" xmlns:w15="http://schemas.microsoft.com/office/word/2012/wordml" xmlns:w16cex="http://schemas.microsoft.com/office/word/2018/wordml/cex" xmlns:w16cid="http://schemas.microsoft.com/office/word/2016/wordml/cid" xmlns:w16="http://schemas.microsoft.com/office/word/2018/wordml" xmlns:w16sdtdh="http://schemas.microsoft.com/office/word/2020/wordml/sdtdatahash" xmlns:w16se="http://schemas.microsoft.com/office/word/2015/wordml/symex" xmlns:wpg="http://schemas.microsoft.com/office/word/2010/wordprocessingGroup" xmlns:wpi="http://schemas.microsoft.com/office/word/2010/wordprocessingInk" xmlns:wne="http://schemas.microsoft.com/office/word/2006/wordml" xmlns:wps="http://schemas.microsoft.com/office/word/2010/wordprocessingShape" mc:Ignorable="w14 w15 w16se w16cid w16 w16cex w16sdtdh wp14">
   <w:p>
     <w:pPr>
       <w:pStyle w:val="Piedepgina"/>
@@ -1857,7 +2402,7 @@
 </file>
 
 <file path=word/footnotes.xml><?xml version="1.0" encoding="utf-8"?>
-<w:footnotes xmlns:wpc="http://schemas.microsoft.com/office/word/2010/wordprocessingCanvas" xmlns:cx="http://schemas.microsoft.com/office/drawing/2014/chartex" xmlns:cx1="http://schemas.microsoft.com/office/drawing/2015/9/8/chartex" xmlns:cx2="http://schemas.microsoft.com/office/drawing/2015/10/21/chartex" xmlns:cx3="http://schemas.microsoft.com/office/drawing/2016/5/9/chartex" xmlns:cx4="http://schemas.microsoft.com/office/drawing/2016/5/10/chartex" xmlns:cx5="http://schemas.microsoft.com/office/drawing/2016/5/11/chartex" xmlns:cx6="http://schemas.microsoft.com/office/drawing/2016/5/12/chartex" xmlns:cx7="http://schemas.microsoft.com/office/drawing/2016/5/13/chartex" xmlns:cx8="http://schemas.microsoft.com/office/drawing/2016/5/14/chartex" xmlns:mc="http://schemas.openxmlformats.org/markup-compatibility/2006" xmlns:aink="http://schemas.microsoft.com/office/drawing/2016/ink" xmlns:am3d="http://schemas.microsoft.com/office/drawing/2017/model3d" xmlns:o="urn:schemas-microsoft-com:office:office" xmlns:r="http://schemas.openxmlformats.org/officeDocument/2006/relationships" xmlns:m="http://schemas.openxmlformats.org/officeDocument/2006/math" xmlns:v="urn:schemas-microsoft-com:vml" xmlns:wp14="http://schemas.microsoft.com/office/word/2010/wordprocessingDrawing" xmlns:wp="http://schemas.openxmlformats.org/drawingml/2006/wordprocessingDrawing" xmlns:w10="urn:schemas-microsoft-com:office:word" xmlns:w="http://schemas.openxmlformats.org/wordprocessingml/2006/main" xmlns:w14="http://schemas.microsoft.com/office/word/2010/wordml" xmlns:w15="http://schemas.microsoft.com/office/word/2012/wordml" xmlns:w16cex="http://schemas.microsoft.com/office/word/2018/wordml/cex" xmlns:w16cid="http://schemas.microsoft.com/office/word/2016/wordml/cid" xmlns:w16="http://schemas.microsoft.com/office/word/2018/wordml" xmlns:w16sdtdh="http://schemas.microsoft.com/office/word/2020/wordml/sdtdatahash" xmlns:w16se="http://schemas.microsoft.com/office/word/2015/wordml/symex" xmlns:wpg="http://schemas.microsoft.com/office/word/2010/wordprocessingGroup" xmlns:wpi="http://schemas.microsoft.com/office/word/2010/wordprocessingInk" xmlns:wne="http://schemas.microsoft.com/office/word/2006/wordml" xmlns:wps="http://schemas.microsoft.com/office/word/2010/wordprocessingShape" mc:Ignorable="w14 w15 w16se w16cid w16 w16cex w16sdtdh wp14">
+<w:footnotes xmlns:wpc="http://schemas.microsoft.com/office/word/2010/wordprocessingCanvas" xmlns:cx="http://schemas.microsoft.com/office/drawing/2014/chartex" xmlns:cx1="http://schemas.microsoft.com/office/drawing/2015/9/8/chartex" xmlns:cx2="http://schemas.microsoft.com/office/drawing/2015/10/21/chartex" xmlns:cx3="http://schemas.microsoft.com/office/drawing/2016/5/9/chartex" xmlns:cx4="http://schemas.microsoft.com/office/drawing/2016/5/10/chartex" xmlns:cx5="http://schemas.microsoft.com/office/drawing/2016/5/11/chartex" xmlns:cx6="http://schemas.microsoft.com/office/drawing/2016/5/12/chartex" xmlns:cx7="http://schemas.microsoft.com/office/drawing/2016/5/13/chartex" xmlns:cx8="http://schemas.microsoft.com/office/drawing/2016/5/14/chartex" xmlns:mc="http://schemas.openxmlformats.org/markup-compatibility/2006" xmlns:aink="http://schemas.microsoft.com/office/drawing/2016/ink" xmlns:am3d="http://schemas.microsoft.com/office/drawing/2017/model3d" xmlns:o="urn:schemas-microsoft-com:office:office" xmlns:oel="http://schemas.microsoft.com/office/2019/extlst" xmlns:r="http://schemas.openxmlformats.org/officeDocument/2006/relationships" xmlns:m="http://schemas.openxmlformats.org/officeDocument/2006/math" xmlns:v="urn:schemas-microsoft-com:vml" xmlns:wp14="http://schemas.microsoft.com/office/word/2010/wordprocessingDrawing" xmlns:wp="http://schemas.openxmlformats.org/drawingml/2006/wordprocessingDrawing" xmlns:w10="urn:schemas-microsoft-com:office:word" xmlns:w="http://schemas.openxmlformats.org/wordprocessingml/2006/main" xmlns:w14="http://schemas.microsoft.com/office/word/2010/wordml" xmlns:w15="http://schemas.microsoft.com/office/word/2012/wordml" xmlns:w16cex="http://schemas.microsoft.com/office/word/2018/wordml/cex" xmlns:w16cid="http://schemas.microsoft.com/office/word/2016/wordml/cid" xmlns:w16="http://schemas.microsoft.com/office/word/2018/wordml" xmlns:w16sdtdh="http://schemas.microsoft.com/office/word/2020/wordml/sdtdatahash" xmlns:w16se="http://schemas.microsoft.com/office/word/2015/wordml/symex" xmlns:wpg="http://schemas.microsoft.com/office/word/2010/wordprocessingGroup" xmlns:wpi="http://schemas.microsoft.com/office/word/2010/wordprocessingInk" xmlns:wne="http://schemas.microsoft.com/office/word/2006/wordml" xmlns:wps="http://schemas.microsoft.com/office/word/2010/wordprocessingShape" mc:Ignorable="w14 w15 w16se w16cid w16 w16cex w16sdtdh wp14">
   <w:footnote w:type="separator" w:id="-1">
     <w:p>
       <w:pPr>
@@ -1885,7 +2430,7 @@
 </file>
 
 <file path=word/header1.xml><?xml version="1.0" encoding="utf-8"?>
-<w:hdr xmlns:wpc="http://schemas.microsoft.com/office/word/2010/wordprocessingCanvas" xmlns:cx="http://schemas.microsoft.com/office/drawing/2014/chartex" xmlns:cx1="http://schemas.microsoft.com/office/drawing/2015/9/8/chartex" xmlns:cx2="http://schemas.microsoft.com/office/drawing/2015/10/21/chartex" xmlns:cx3="http://schemas.microsoft.com/office/drawing/2016/5/9/chartex" xmlns:cx4="http://schemas.microsoft.com/office/drawing/2016/5/10/chartex" xmlns:cx5="http://schemas.microsoft.com/office/drawing/2016/5/11/chartex" xmlns:cx6="http://schemas.microsoft.com/office/drawing/2016/5/12/chartex" xmlns:cx7="http://schemas.microsoft.com/office/drawing/2016/5/13/chartex" xmlns:cx8="http://schemas.microsoft.com/office/drawing/2016/5/14/chartex" xmlns:mc="http://schemas.openxmlformats.org/markup-compatibility/2006" xmlns:aink="http://schemas.microsoft.com/office/drawing/2016/ink" xmlns:am3d="http://schemas.microsoft.com/office/drawing/2017/model3d" xmlns:o="urn:schemas-microsoft-com:office:office" xmlns:r="http://schemas.openxmlformats.org/officeDocument/2006/relationships" xmlns:m="http://schemas.openxmlformats.org/officeDocument/2006/math" xmlns:v="urn:schemas-microsoft-com:vml" xmlns:wp14="http://schemas.microsoft.com/office/word/2010/wordprocessingDrawing" xmlns:wp="http://schemas.openxmlformats.org/drawingml/2006/wordprocessingDrawing" xmlns:w10="urn:schemas-microsoft-com:office:word" xmlns:w="http://schemas.openxmlformats.org/wordprocessingml/2006/main" xmlns:w14="http://schemas.microsoft.com/office/word/2010/wordml" xmlns:w15="http://schemas.microsoft.com/office/word/2012/wordml" xmlns:w16cex="http://schemas.microsoft.com/office/word/2018/wordml/cex" xmlns:w16cid="http://schemas.microsoft.com/office/word/2016/wordml/cid" xmlns:w16="http://schemas.microsoft.com/office/word/2018/wordml" xmlns:w16sdtdh="http://schemas.microsoft.com/office/word/2020/wordml/sdtdatahash" xmlns:w16se="http://schemas.microsoft.com/office/word/2015/wordml/symex" xmlns:wpg="http://schemas.microsoft.com/office/word/2010/wordprocessingGroup" xmlns:wpi="http://schemas.microsoft.com/office/word/2010/wordprocessingInk" xmlns:wne="http://schemas.microsoft.com/office/word/2006/wordml" xmlns:wps="http://schemas.microsoft.com/office/word/2010/wordprocessingShape" mc:Ignorable="w14 w15 w16se w16cid w16 w16cex w16sdtdh wp14">
+<w:hdr xmlns:wpc="http://schemas.microsoft.com/office/word/2010/wordprocessingCanvas" xmlns:cx="http://schemas.microsoft.com/office/drawing/2014/chartex" xmlns:cx1="http://schemas.microsoft.com/office/drawing/2015/9/8/chartex" xmlns:cx2="http://schemas.microsoft.com/office/drawing/2015/10/21/chartex" xmlns:cx3="http://schemas.microsoft.com/office/drawing/2016/5/9/chartex" xmlns:cx4="http://schemas.microsoft.com/office/drawing/2016/5/10/chartex" xmlns:cx5="http://schemas.microsoft.com/office/drawing/2016/5/11/chartex" xmlns:cx6="http://schemas.microsoft.com/office/drawing/2016/5/12/chartex" xmlns:cx7="http://schemas.microsoft.com/office/drawing/2016/5/13/chartex" xmlns:cx8="http://schemas.microsoft.com/office/drawing/2016/5/14/chartex" xmlns:mc="http://schemas.openxmlformats.org/markup-compatibility/2006" xmlns:aink="http://schemas.microsoft.com/office/drawing/2016/ink" xmlns:am3d="http://schemas.microsoft.com/office/drawing/2017/model3d" xmlns:o="urn:schemas-microsoft-com:office:office" xmlns:oel="http://schemas.microsoft.com/office/2019/extlst" xmlns:r="http://schemas.openxmlformats.org/officeDocument/2006/relationships" xmlns:m="http://schemas.openxmlformats.org/officeDocument/2006/math" xmlns:v="urn:schemas-microsoft-com:vml" xmlns:wp14="http://schemas.microsoft.com/office/word/2010/wordprocessingDrawing" xmlns:wp="http://schemas.openxmlformats.org/drawingml/2006/wordprocessingDrawing" xmlns:w10="urn:schemas-microsoft-com:office:word" xmlns:w="http://schemas.openxmlformats.org/wordprocessingml/2006/main" xmlns:w14="http://schemas.microsoft.com/office/word/2010/wordml" xmlns:w15="http://schemas.microsoft.com/office/word/2012/wordml" xmlns:w16cex="http://schemas.microsoft.com/office/word/2018/wordml/cex" xmlns:w16cid="http://schemas.microsoft.com/office/word/2016/wordml/cid" xmlns:w16="http://schemas.microsoft.com/office/word/2018/wordml" xmlns:w16sdtdh="http://schemas.microsoft.com/office/word/2020/wordml/sdtdatahash" xmlns:w16se="http://schemas.microsoft.com/office/word/2015/wordml/symex" xmlns:wpg="http://schemas.microsoft.com/office/word/2010/wordprocessingGroup" xmlns:wpi="http://schemas.microsoft.com/office/word/2010/wordprocessingInk" xmlns:wne="http://schemas.microsoft.com/office/word/2006/wordml" xmlns:wps="http://schemas.microsoft.com/office/word/2010/wordprocessingShape" mc:Ignorable="w14 w15 w16se w16cid w16 w16cex w16sdtdh wp14">
   <w:p>
     <w:pPr>
       <w:pStyle w:val="Encabezado"/>
@@ -1945,20 +2490,12 @@
         </wp:anchor>
       </w:drawing>
     </w:r>
-    <w:r>
-      <w:rPr>
-        <w:b/>
-        <w:bCs/>
-        <w:color w:val="1E6A39"/>
-      </w:rPr>
-      <w:t>Proyecto Desarrollo de Aplicaciones Web</w:t>
-    </w:r>
   </w:p>
 </w:hdr>
 </file>
 
 <file path=word/numbering.xml><?xml version="1.0" encoding="utf-8"?>
-<w:numbering xmlns:wpc="http://schemas.microsoft.com/office/word/2010/wordprocessingCanvas" xmlns:cx="http://schemas.microsoft.com/office/drawing/2014/chartex" xmlns:cx1="http://schemas.microsoft.com/office/drawing/2015/9/8/chartex" xmlns:cx2="http://schemas.microsoft.com/office/drawing/2015/10/21/chartex" xmlns:cx3="http://schemas.microsoft.com/office/drawing/2016/5/9/chartex" xmlns:cx4="http://schemas.microsoft.com/office/drawing/2016/5/10/chartex" xmlns:cx5="http://schemas.microsoft.com/office/drawing/2016/5/11/chartex" xmlns:cx6="http://schemas.microsoft.com/office/drawing/2016/5/12/chartex" xmlns:cx7="http://schemas.microsoft.com/office/drawing/2016/5/13/chartex" xmlns:cx8="http://schemas.microsoft.com/office/drawing/2016/5/14/chartex" xmlns:mc="http://schemas.openxmlformats.org/markup-compatibility/2006" xmlns:aink="http://schemas.microsoft.com/office/drawing/2016/ink" xmlns:am3d="http://schemas.microsoft.com/office/drawing/2017/model3d" xmlns:o="urn:schemas-microsoft-com:office:office" xmlns:r="http://schemas.openxmlformats.org/officeDocument/2006/relationships" xmlns:m="http://schemas.openxmlformats.org/officeDocument/2006/math" xmlns:v="urn:schemas-microsoft-com:vml" xmlns:wp14="http://schemas.microsoft.com/office/word/2010/wordprocessingDrawing" xmlns:wp="http://schemas.openxmlformats.org/drawingml/2006/wordprocessingDrawing" xmlns:w10="urn:schemas-microsoft-com:office:word" xmlns:w="http://schemas.openxmlformats.org/wordprocessingml/2006/main" xmlns:w14="http://schemas.microsoft.com/office/word/2010/wordml" xmlns:w15="http://schemas.microsoft.com/office/word/2012/wordml" xmlns:w16cex="http://schemas.microsoft.com/office/word/2018/wordml/cex" xmlns:w16cid="http://schemas.microsoft.com/office/word/2016/wordml/cid" xmlns:w16="http://schemas.microsoft.com/office/word/2018/wordml" xmlns:w16sdtdh="http://schemas.microsoft.com/office/word/2020/wordml/sdtdatahash" xmlns:w16se="http://schemas.microsoft.com/office/word/2015/wordml/symex" xmlns:wpg="http://schemas.microsoft.com/office/word/2010/wordprocessingGroup" xmlns:wpi="http://schemas.microsoft.com/office/word/2010/wordprocessingInk" xmlns:wne="http://schemas.microsoft.com/office/word/2006/wordml" xmlns:wps="http://schemas.microsoft.com/office/word/2010/wordprocessingShape" mc:Ignorable="w14 w15 w16se w16cid w16 w16cex w16sdtdh wp14">
+<w:numbering xmlns:wpc="http://schemas.microsoft.com/office/word/2010/wordprocessingCanvas" xmlns:cx="http://schemas.microsoft.com/office/drawing/2014/chartex" xmlns:cx1="http://schemas.microsoft.com/office/drawing/2015/9/8/chartex" xmlns:cx2="http://schemas.microsoft.com/office/drawing/2015/10/21/chartex" xmlns:cx3="http://schemas.microsoft.com/office/drawing/2016/5/9/chartex" xmlns:cx4="http://schemas.microsoft.com/office/drawing/2016/5/10/chartex" xmlns:cx5="http://schemas.microsoft.com/office/drawing/2016/5/11/chartex" xmlns:cx6="http://schemas.microsoft.com/office/drawing/2016/5/12/chartex" xmlns:cx7="http://schemas.microsoft.com/office/drawing/2016/5/13/chartex" xmlns:cx8="http://schemas.microsoft.com/office/drawing/2016/5/14/chartex" xmlns:mc="http://schemas.openxmlformats.org/markup-compatibility/2006" xmlns:aink="http://schemas.microsoft.com/office/drawing/2016/ink" xmlns:am3d="http://schemas.microsoft.com/office/drawing/2017/model3d" xmlns:o="urn:schemas-microsoft-com:office:office" xmlns:oel="http://schemas.microsoft.com/office/2019/extlst" xmlns:r="http://schemas.openxmlformats.org/officeDocument/2006/relationships" xmlns:m="http://schemas.openxmlformats.org/officeDocument/2006/math" xmlns:v="urn:schemas-microsoft-com:vml" xmlns:wp14="http://schemas.microsoft.com/office/word/2010/wordprocessingDrawing" xmlns:wp="http://schemas.openxmlformats.org/drawingml/2006/wordprocessingDrawing" xmlns:w10="urn:schemas-microsoft-com:office:word" xmlns:w="http://schemas.openxmlformats.org/wordprocessingml/2006/main" xmlns:w14="http://schemas.microsoft.com/office/word/2010/wordml" xmlns:w15="http://schemas.microsoft.com/office/word/2012/wordml" xmlns:w16cex="http://schemas.microsoft.com/office/word/2018/wordml/cex" xmlns:w16cid="http://schemas.microsoft.com/office/word/2016/wordml/cid" xmlns:w16="http://schemas.microsoft.com/office/word/2018/wordml" xmlns:w16sdtdh="http://schemas.microsoft.com/office/word/2020/wordml/sdtdatahash" xmlns:w16se="http://schemas.microsoft.com/office/word/2015/wordml/symex" xmlns:wpg="http://schemas.microsoft.com/office/word/2010/wordprocessingGroup" xmlns:wpi="http://schemas.microsoft.com/office/word/2010/wordprocessingInk" xmlns:wne="http://schemas.microsoft.com/office/word/2006/wordml" xmlns:wps="http://schemas.microsoft.com/office/word/2010/wordprocessingShape" mc:Ignorable="w14 w15 w16se w16cid w16 w16cex w16sdtdh wp14">
   <w:abstractNum w:abstractNumId="0" w15:restartNumberingAfterBreak="0">
     <w:nsid w:val="0B86359A"/>
     <w:multiLevelType w:val="multilevel"/>
@@ -2501,7 +3038,6 @@
     <w:name w:val="heading 2"/>
     <w:basedOn w:val="Heading"/>
     <w:uiPriority w:val="9"/>
-    <w:semiHidden/>
     <w:unhideWhenUsed/>
     <w:qFormat/>
     <w:pPr>
@@ -2797,6 +3333,9 @@
   </w:style>
   <w:style w:type="paragraph" w:styleId="Sinespaciado">
     <w:name w:val="No Spacing"/>
+    <w:link w:val="SinespaciadoCar"/>
+    <w:uiPriority w:val="1"/>
+    <w:qFormat/>
     <w:pPr>
       <w:suppressAutoHyphens/>
     </w:pPr>
@@ -2914,6 +3453,17 @@
     <w:rPr>
       <w:color w:val="605E5C"/>
       <w:shd w:val="clear" w:color="auto" w:fill="E1DFDD"/>
+    </w:rPr>
+  </w:style>
+  <w:style w:type="character" w:customStyle="1" w:styleId="SinespaciadoCar">
+    <w:name w:val="Sin espaciado Car"/>
+    <w:basedOn w:val="Fuentedeprrafopredeter"/>
+    <w:link w:val="Sinespaciado"/>
+    <w:uiPriority w:val="1"/>
+    <w:rsid w:val="00021EA1"/>
+    <w:rPr>
+      <w:rFonts w:cs="Mangal"/>
+      <w:szCs w:val="21"/>
     </w:rPr>
   </w:style>
 </w:styles>

</xml_diff>